<commit_message>
Descripcion de las clases
</commit_message>
<xml_diff>
--- a/Documentacion/Clases.docx
+++ b/Documentacion/Clases.docx
@@ -47,15 +47,7 @@
           <w:sz w:val="24"/>
           <w:szCs w:val="24"/>
         </w:rPr>
-        <w:t>Las clases que se muestran están el formato de clases UML</w:t>
-      </w:r>
-      <w:r>
-        <w:rPr>
-          <w:rFonts w:ascii="Times New Roman" w:hAnsi="Times New Roman" w:cs="Times New Roman"/>
-          <w:sz w:val="24"/>
-          <w:szCs w:val="24"/>
-        </w:rPr>
-        <w:t>.</w:t>
+        <w:t>Las clases que se muestran están el formato de clases UML.</w:t>
       </w:r>
     </w:p>
     <w:tbl>
@@ -133,44 +125,24 @@
               </w:rPr>
               <w:t xml:space="preserve">- </w:t>
             </w:r>
-            <w:proofErr w:type="spellStart"/>
-            <w:proofErr w:type="gramStart"/>
-            <w:r>
-              <w:rPr>
-                <w:rFonts w:ascii="Times New Roman" w:hAnsi="Times New Roman" w:cs="Times New Roman"/>
-                <w:sz w:val="24"/>
-                <w:szCs w:val="24"/>
-              </w:rPr>
-              <w:t>moviendoR</w:t>
-            </w:r>
-            <w:proofErr w:type="spellEnd"/>
-            <w:r>
-              <w:rPr>
-                <w:rFonts w:ascii="Times New Roman" w:hAnsi="Times New Roman" w:cs="Times New Roman"/>
-                <w:sz w:val="24"/>
-                <w:szCs w:val="24"/>
-              </w:rPr>
-              <w:t xml:space="preserve"> :</w:t>
-            </w:r>
-            <w:proofErr w:type="gramEnd"/>
-            <w:r>
-              <w:rPr>
-                <w:rFonts w:ascii="Times New Roman" w:hAnsi="Times New Roman" w:cs="Times New Roman"/>
-                <w:sz w:val="24"/>
-                <w:szCs w:val="24"/>
-              </w:rPr>
-              <w:t xml:space="preserve"> </w:t>
-            </w:r>
-            <w:proofErr w:type="spellStart"/>
-            <w:r>
-              <w:rPr>
-                <w:rFonts w:ascii="Times New Roman" w:hAnsi="Times New Roman" w:cs="Times New Roman"/>
-                <w:sz w:val="24"/>
-                <w:szCs w:val="24"/>
-              </w:rPr>
-              <w:t>bool</w:t>
-            </w:r>
-            <w:proofErr w:type="spellEnd"/>
+            <w:proofErr w:type="gramStart"/>
+            <w:r>
+              <w:rPr>
+                <w:rFonts w:ascii="Times New Roman" w:hAnsi="Times New Roman" w:cs="Times New Roman"/>
+                <w:sz w:val="24"/>
+                <w:szCs w:val="24"/>
+              </w:rPr>
+              <w:t>moviendoR :</w:t>
+            </w:r>
+            <w:proofErr w:type="gramEnd"/>
+            <w:r>
+              <w:rPr>
+                <w:rFonts w:ascii="Times New Roman" w:hAnsi="Times New Roman" w:cs="Times New Roman"/>
+                <w:sz w:val="24"/>
+                <w:szCs w:val="24"/>
+              </w:rPr>
+              <w:t xml:space="preserve"> bool</w:t>
+            </w:r>
           </w:p>
           <w:p>
             <w:pPr>
@@ -191,44 +163,24 @@
               </w:rPr>
               <w:t xml:space="preserve">- </w:t>
             </w:r>
-            <w:proofErr w:type="spellStart"/>
-            <w:proofErr w:type="gramStart"/>
-            <w:r>
-              <w:rPr>
-                <w:rFonts w:ascii="Times New Roman" w:hAnsi="Times New Roman" w:cs="Times New Roman"/>
-                <w:sz w:val="24"/>
-                <w:szCs w:val="24"/>
-              </w:rPr>
-              <w:t>moviendoL</w:t>
-            </w:r>
-            <w:proofErr w:type="spellEnd"/>
-            <w:r>
-              <w:rPr>
-                <w:rFonts w:ascii="Times New Roman" w:hAnsi="Times New Roman" w:cs="Times New Roman"/>
-                <w:sz w:val="24"/>
-                <w:szCs w:val="24"/>
-              </w:rPr>
-              <w:t xml:space="preserve"> :</w:t>
-            </w:r>
-            <w:proofErr w:type="gramEnd"/>
-            <w:r>
-              <w:rPr>
-                <w:rFonts w:ascii="Times New Roman" w:hAnsi="Times New Roman" w:cs="Times New Roman"/>
-                <w:sz w:val="24"/>
-                <w:szCs w:val="24"/>
-              </w:rPr>
-              <w:t xml:space="preserve"> </w:t>
-            </w:r>
-            <w:proofErr w:type="spellStart"/>
-            <w:r>
-              <w:rPr>
-                <w:rFonts w:ascii="Times New Roman" w:hAnsi="Times New Roman" w:cs="Times New Roman"/>
-                <w:sz w:val="24"/>
-                <w:szCs w:val="24"/>
-              </w:rPr>
-              <w:t>bool</w:t>
-            </w:r>
-            <w:proofErr w:type="spellEnd"/>
+            <w:proofErr w:type="gramStart"/>
+            <w:r>
+              <w:rPr>
+                <w:rFonts w:ascii="Times New Roman" w:hAnsi="Times New Roman" w:cs="Times New Roman"/>
+                <w:sz w:val="24"/>
+                <w:szCs w:val="24"/>
+              </w:rPr>
+              <w:t>moviendoL :</w:t>
+            </w:r>
+            <w:proofErr w:type="gramEnd"/>
+            <w:r>
+              <w:rPr>
+                <w:rFonts w:ascii="Times New Roman" w:hAnsi="Times New Roman" w:cs="Times New Roman"/>
+                <w:sz w:val="24"/>
+                <w:szCs w:val="24"/>
+              </w:rPr>
+              <w:t xml:space="preserve"> bool</w:t>
+            </w:r>
           </w:p>
           <w:p>
             <w:pPr>
@@ -265,18 +217,8 @@
                 <w:sz w:val="24"/>
                 <w:szCs w:val="24"/>
               </w:rPr>
-              <w:t xml:space="preserve"> </w:t>
-            </w:r>
-            <w:proofErr w:type="spellStart"/>
-            <w:r>
-              <w:rPr>
-                <w:rFonts w:ascii="Times New Roman" w:hAnsi="Times New Roman" w:cs="Times New Roman"/>
-                <w:sz w:val="24"/>
-                <w:szCs w:val="24"/>
-              </w:rPr>
-              <w:t>bool</w:t>
-            </w:r>
-            <w:proofErr w:type="spellEnd"/>
+              <w:t xml:space="preserve"> bool</w:t>
+            </w:r>
           </w:p>
           <w:p>
             <w:pPr>
@@ -313,18 +255,8 @@
                 <w:sz w:val="24"/>
                 <w:szCs w:val="24"/>
               </w:rPr>
-              <w:t xml:space="preserve"> </w:t>
-            </w:r>
-            <w:proofErr w:type="spellStart"/>
-            <w:r>
-              <w:rPr>
-                <w:rFonts w:ascii="Times New Roman" w:hAnsi="Times New Roman" w:cs="Times New Roman"/>
-                <w:sz w:val="24"/>
-                <w:szCs w:val="24"/>
-              </w:rPr>
-              <w:t>bool</w:t>
-            </w:r>
-            <w:proofErr w:type="spellEnd"/>
+              <w:t xml:space="preserve"> bool</w:t>
+            </w:r>
           </w:p>
           <w:p>
             <w:pPr>
@@ -361,18 +293,8 @@
                 <w:sz w:val="24"/>
                 <w:szCs w:val="24"/>
               </w:rPr>
-              <w:t xml:space="preserve"> </w:t>
-            </w:r>
-            <w:proofErr w:type="spellStart"/>
-            <w:r>
-              <w:rPr>
-                <w:rFonts w:ascii="Times New Roman" w:hAnsi="Times New Roman" w:cs="Times New Roman"/>
-                <w:sz w:val="24"/>
-                <w:szCs w:val="24"/>
-              </w:rPr>
-              <w:t>bool</w:t>
-            </w:r>
-            <w:proofErr w:type="spellEnd"/>
+              <w:t xml:space="preserve"> bool</w:t>
+            </w:r>
           </w:p>
           <w:p>
             <w:pPr>
@@ -409,18 +331,8 @@
                 <w:sz w:val="24"/>
                 <w:szCs w:val="24"/>
               </w:rPr>
-              <w:t xml:space="preserve"> </w:t>
-            </w:r>
-            <w:proofErr w:type="spellStart"/>
-            <w:r>
-              <w:rPr>
-                <w:rFonts w:ascii="Times New Roman" w:hAnsi="Times New Roman" w:cs="Times New Roman"/>
-                <w:sz w:val="24"/>
-                <w:szCs w:val="24"/>
-              </w:rPr>
-              <w:t>int</w:t>
-            </w:r>
-            <w:proofErr w:type="spellEnd"/>
+              <w:t xml:space="preserve"> int</w:t>
+            </w:r>
           </w:p>
           <w:p>
             <w:pPr>
@@ -441,44 +353,24 @@
               </w:rPr>
               <w:t xml:space="preserve">- </w:t>
             </w:r>
-            <w:proofErr w:type="spellStart"/>
-            <w:proofErr w:type="gramStart"/>
-            <w:r>
-              <w:rPr>
-                <w:rFonts w:ascii="Times New Roman" w:hAnsi="Times New Roman" w:cs="Times New Roman"/>
-                <w:sz w:val="24"/>
-                <w:szCs w:val="24"/>
-              </w:rPr>
-              <w:t>posiciónX</w:t>
-            </w:r>
-            <w:proofErr w:type="spellEnd"/>
-            <w:r>
-              <w:rPr>
-                <w:rFonts w:ascii="Times New Roman" w:hAnsi="Times New Roman" w:cs="Times New Roman"/>
-                <w:sz w:val="24"/>
-                <w:szCs w:val="24"/>
-              </w:rPr>
-              <w:t xml:space="preserve"> :</w:t>
-            </w:r>
-            <w:proofErr w:type="gramEnd"/>
-            <w:r>
-              <w:rPr>
-                <w:rFonts w:ascii="Times New Roman" w:hAnsi="Times New Roman" w:cs="Times New Roman"/>
-                <w:sz w:val="24"/>
-                <w:szCs w:val="24"/>
-              </w:rPr>
-              <w:t xml:space="preserve"> </w:t>
-            </w:r>
-            <w:proofErr w:type="spellStart"/>
-            <w:r>
-              <w:rPr>
-                <w:rFonts w:ascii="Times New Roman" w:hAnsi="Times New Roman" w:cs="Times New Roman"/>
-                <w:sz w:val="24"/>
-                <w:szCs w:val="24"/>
-              </w:rPr>
-              <w:t>int</w:t>
-            </w:r>
-            <w:proofErr w:type="spellEnd"/>
+            <w:proofErr w:type="gramStart"/>
+            <w:r>
+              <w:rPr>
+                <w:rFonts w:ascii="Times New Roman" w:hAnsi="Times New Roman" w:cs="Times New Roman"/>
+                <w:sz w:val="24"/>
+                <w:szCs w:val="24"/>
+              </w:rPr>
+              <w:t>posiciónX :</w:t>
+            </w:r>
+            <w:proofErr w:type="gramEnd"/>
+            <w:r>
+              <w:rPr>
+                <w:rFonts w:ascii="Times New Roman" w:hAnsi="Times New Roman" w:cs="Times New Roman"/>
+                <w:sz w:val="24"/>
+                <w:szCs w:val="24"/>
+              </w:rPr>
+              <w:t xml:space="preserve"> int</w:t>
+            </w:r>
           </w:p>
           <w:p>
             <w:pPr>
@@ -499,44 +391,24 @@
               </w:rPr>
               <w:t xml:space="preserve">- </w:t>
             </w:r>
-            <w:proofErr w:type="spellStart"/>
-            <w:proofErr w:type="gramStart"/>
-            <w:r>
-              <w:rPr>
-                <w:rFonts w:ascii="Times New Roman" w:hAnsi="Times New Roman" w:cs="Times New Roman"/>
-                <w:sz w:val="24"/>
-                <w:szCs w:val="24"/>
-              </w:rPr>
-              <w:t>posiciónY</w:t>
-            </w:r>
-            <w:proofErr w:type="spellEnd"/>
-            <w:r>
-              <w:rPr>
-                <w:rFonts w:ascii="Times New Roman" w:hAnsi="Times New Roman" w:cs="Times New Roman"/>
-                <w:sz w:val="24"/>
-                <w:szCs w:val="24"/>
-              </w:rPr>
-              <w:t xml:space="preserve"> :</w:t>
-            </w:r>
-            <w:proofErr w:type="gramEnd"/>
-            <w:r>
-              <w:rPr>
-                <w:rFonts w:ascii="Times New Roman" w:hAnsi="Times New Roman" w:cs="Times New Roman"/>
-                <w:sz w:val="24"/>
-                <w:szCs w:val="24"/>
-              </w:rPr>
-              <w:t xml:space="preserve"> </w:t>
-            </w:r>
-            <w:proofErr w:type="spellStart"/>
-            <w:r>
-              <w:rPr>
-                <w:rFonts w:ascii="Times New Roman" w:hAnsi="Times New Roman" w:cs="Times New Roman"/>
-                <w:sz w:val="24"/>
-                <w:szCs w:val="24"/>
-              </w:rPr>
-              <w:t>int</w:t>
-            </w:r>
-            <w:proofErr w:type="spellEnd"/>
+            <w:proofErr w:type="gramStart"/>
+            <w:r>
+              <w:rPr>
+                <w:rFonts w:ascii="Times New Roman" w:hAnsi="Times New Roman" w:cs="Times New Roman"/>
+                <w:sz w:val="24"/>
+                <w:szCs w:val="24"/>
+              </w:rPr>
+              <w:t>posiciónY :</w:t>
+            </w:r>
+            <w:proofErr w:type="gramEnd"/>
+            <w:r>
+              <w:rPr>
+                <w:rFonts w:ascii="Times New Roman" w:hAnsi="Times New Roman" w:cs="Times New Roman"/>
+                <w:sz w:val="24"/>
+                <w:szCs w:val="24"/>
+              </w:rPr>
+              <w:t xml:space="preserve"> int</w:t>
+            </w:r>
           </w:p>
           <w:p>
             <w:pPr>
@@ -557,24 +429,14 @@
               </w:rPr>
               <w:t xml:space="preserve">- </w:t>
             </w:r>
-            <w:proofErr w:type="spellStart"/>
-            <w:proofErr w:type="gramStart"/>
-            <w:r>
-              <w:rPr>
-                <w:rFonts w:ascii="Times New Roman" w:hAnsi="Times New Roman" w:cs="Times New Roman"/>
-                <w:sz w:val="24"/>
-                <w:szCs w:val="24"/>
-              </w:rPr>
-              <w:t>spriteR</w:t>
-            </w:r>
-            <w:proofErr w:type="spellEnd"/>
-            <w:r>
-              <w:rPr>
-                <w:rFonts w:ascii="Times New Roman" w:hAnsi="Times New Roman" w:cs="Times New Roman"/>
-                <w:sz w:val="24"/>
-                <w:szCs w:val="24"/>
-              </w:rPr>
-              <w:t xml:space="preserve"> :</w:t>
+            <w:proofErr w:type="gramStart"/>
+            <w:r>
+              <w:rPr>
+                <w:rFonts w:ascii="Times New Roman" w:hAnsi="Times New Roman" w:cs="Times New Roman"/>
+                <w:sz w:val="24"/>
+                <w:szCs w:val="24"/>
+              </w:rPr>
+              <w:t>spriteR :</w:t>
             </w:r>
             <w:proofErr w:type="gramEnd"/>
           </w:p>
@@ -597,24 +459,14 @@
               </w:rPr>
               <w:t xml:space="preserve">- </w:t>
             </w:r>
-            <w:proofErr w:type="spellStart"/>
-            <w:proofErr w:type="gramStart"/>
-            <w:r>
-              <w:rPr>
-                <w:rFonts w:ascii="Times New Roman" w:hAnsi="Times New Roman" w:cs="Times New Roman"/>
-                <w:sz w:val="24"/>
-                <w:szCs w:val="24"/>
-              </w:rPr>
-              <w:t>spriteL</w:t>
-            </w:r>
-            <w:proofErr w:type="spellEnd"/>
-            <w:r>
-              <w:rPr>
-                <w:rFonts w:ascii="Times New Roman" w:hAnsi="Times New Roman" w:cs="Times New Roman"/>
-                <w:sz w:val="24"/>
-                <w:szCs w:val="24"/>
-              </w:rPr>
-              <w:t xml:space="preserve"> :</w:t>
+            <w:proofErr w:type="gramStart"/>
+            <w:r>
+              <w:rPr>
+                <w:rFonts w:ascii="Times New Roman" w:hAnsi="Times New Roman" w:cs="Times New Roman"/>
+                <w:sz w:val="24"/>
+                <w:szCs w:val="24"/>
+              </w:rPr>
+              <w:t>spriteL :</w:t>
             </w:r>
             <w:proofErr w:type="gramEnd"/>
           </w:p>
@@ -637,24 +489,14 @@
               </w:rPr>
               <w:t xml:space="preserve">- </w:t>
             </w:r>
-            <w:proofErr w:type="spellStart"/>
-            <w:proofErr w:type="gramStart"/>
-            <w:r>
-              <w:rPr>
-                <w:rFonts w:ascii="Times New Roman" w:hAnsi="Times New Roman" w:cs="Times New Roman"/>
-                <w:sz w:val="24"/>
-                <w:szCs w:val="24"/>
-              </w:rPr>
-              <w:t>spriteSaltando</w:t>
-            </w:r>
-            <w:proofErr w:type="spellEnd"/>
-            <w:r>
-              <w:rPr>
-                <w:rFonts w:ascii="Times New Roman" w:hAnsi="Times New Roman" w:cs="Times New Roman"/>
-                <w:sz w:val="24"/>
-                <w:szCs w:val="24"/>
-              </w:rPr>
-              <w:t xml:space="preserve"> :</w:t>
+            <w:proofErr w:type="gramStart"/>
+            <w:r>
+              <w:rPr>
+                <w:rFonts w:ascii="Times New Roman" w:hAnsi="Times New Roman" w:cs="Times New Roman"/>
+                <w:sz w:val="24"/>
+                <w:szCs w:val="24"/>
+              </w:rPr>
+              <w:t>spriteSaltando :</w:t>
             </w:r>
             <w:proofErr w:type="gramEnd"/>
           </w:p>
@@ -688,25 +530,269 @@
                 <w:sz w:val="24"/>
                 <w:szCs w:val="24"/>
               </w:rPr>
+              <w:t>+ getMoverR (</w:t>
+            </w:r>
+            <w:proofErr w:type="gramStart"/>
+            <w:r>
+              <w:rPr>
+                <w:rFonts w:ascii="Times New Roman" w:hAnsi="Times New Roman" w:cs="Times New Roman"/>
+                <w:sz w:val="24"/>
+                <w:szCs w:val="24"/>
+              </w:rPr>
+              <w:t>) :</w:t>
+            </w:r>
+            <w:proofErr w:type="gramEnd"/>
+            <w:r>
+              <w:rPr>
+                <w:rFonts w:ascii="Times New Roman" w:hAnsi="Times New Roman" w:cs="Times New Roman"/>
+                <w:sz w:val="24"/>
+                <w:szCs w:val="24"/>
+              </w:rPr>
+              <w:t xml:space="preserve"> bool</w:t>
+            </w:r>
+          </w:p>
+          <w:p>
+            <w:pPr>
+              <w:spacing w:line="360" w:lineRule="auto"/>
+              <w:rPr>
+                <w:rFonts w:ascii="Times New Roman" w:hAnsi="Times New Roman" w:cs="Times New Roman"/>
+                <w:b w:val="0"/>
+                <w:bCs w:val="0"/>
+                <w:sz w:val="24"/>
+                <w:szCs w:val="24"/>
+              </w:rPr>
+            </w:pPr>
+            <w:r>
+              <w:rPr>
+                <w:rFonts w:ascii="Times New Roman" w:hAnsi="Times New Roman" w:cs="Times New Roman"/>
+                <w:sz w:val="24"/>
+                <w:szCs w:val="24"/>
+              </w:rPr>
+              <w:t>+ getMoverL (</w:t>
+            </w:r>
+            <w:proofErr w:type="gramStart"/>
+            <w:r>
+              <w:rPr>
+                <w:rFonts w:ascii="Times New Roman" w:hAnsi="Times New Roman" w:cs="Times New Roman"/>
+                <w:sz w:val="24"/>
+                <w:szCs w:val="24"/>
+              </w:rPr>
+              <w:t>) :</w:t>
+            </w:r>
+            <w:proofErr w:type="gramEnd"/>
+            <w:r>
+              <w:rPr>
+                <w:rFonts w:ascii="Times New Roman" w:hAnsi="Times New Roman" w:cs="Times New Roman"/>
+                <w:sz w:val="24"/>
+                <w:szCs w:val="24"/>
+              </w:rPr>
+              <w:t xml:space="preserve"> bool</w:t>
+            </w:r>
+          </w:p>
+          <w:p>
+            <w:pPr>
+              <w:spacing w:line="360" w:lineRule="auto"/>
+              <w:rPr>
+                <w:rFonts w:ascii="Times New Roman" w:hAnsi="Times New Roman" w:cs="Times New Roman"/>
+                <w:b w:val="0"/>
+                <w:bCs w:val="0"/>
+                <w:sz w:val="24"/>
+                <w:szCs w:val="24"/>
+              </w:rPr>
+            </w:pPr>
+            <w:r>
+              <w:rPr>
+                <w:rFonts w:ascii="Times New Roman" w:hAnsi="Times New Roman" w:cs="Times New Roman"/>
+                <w:sz w:val="24"/>
+                <w:szCs w:val="24"/>
+              </w:rPr>
+              <w:t>+ getSaltar (</w:t>
+            </w:r>
+            <w:proofErr w:type="gramStart"/>
+            <w:r>
+              <w:rPr>
+                <w:rFonts w:ascii="Times New Roman" w:hAnsi="Times New Roman" w:cs="Times New Roman"/>
+                <w:sz w:val="24"/>
+                <w:szCs w:val="24"/>
+              </w:rPr>
+              <w:t>) :</w:t>
+            </w:r>
+            <w:proofErr w:type="gramEnd"/>
+            <w:r>
+              <w:rPr>
+                <w:rFonts w:ascii="Times New Roman" w:hAnsi="Times New Roman" w:cs="Times New Roman"/>
+                <w:sz w:val="24"/>
+                <w:szCs w:val="24"/>
+              </w:rPr>
+              <w:t xml:space="preserve"> bool</w:t>
+            </w:r>
+          </w:p>
+          <w:p>
+            <w:pPr>
+              <w:spacing w:line="360" w:lineRule="auto"/>
+              <w:rPr>
+                <w:rFonts w:ascii="Times New Roman" w:hAnsi="Times New Roman" w:cs="Times New Roman"/>
+                <w:b w:val="0"/>
+                <w:bCs w:val="0"/>
+                <w:sz w:val="24"/>
+                <w:szCs w:val="24"/>
+              </w:rPr>
+            </w:pPr>
+            <w:r>
+              <w:rPr>
+                <w:rFonts w:ascii="Times New Roman" w:hAnsi="Times New Roman" w:cs="Times New Roman"/>
+                <w:sz w:val="24"/>
+                <w:szCs w:val="24"/>
+              </w:rPr>
+              <w:t>+ getAtacar (</w:t>
+            </w:r>
+            <w:proofErr w:type="gramStart"/>
+            <w:r>
+              <w:rPr>
+                <w:rFonts w:ascii="Times New Roman" w:hAnsi="Times New Roman" w:cs="Times New Roman"/>
+                <w:sz w:val="24"/>
+                <w:szCs w:val="24"/>
+              </w:rPr>
+              <w:t>) :</w:t>
+            </w:r>
+            <w:proofErr w:type="gramEnd"/>
+            <w:r>
+              <w:rPr>
+                <w:rFonts w:ascii="Times New Roman" w:hAnsi="Times New Roman" w:cs="Times New Roman"/>
+                <w:sz w:val="24"/>
+                <w:szCs w:val="24"/>
+              </w:rPr>
+              <w:t xml:space="preserve"> bool</w:t>
+            </w:r>
+          </w:p>
+          <w:p>
+            <w:pPr>
+              <w:spacing w:line="360" w:lineRule="auto"/>
+              <w:rPr>
+                <w:rFonts w:ascii="Times New Roman" w:hAnsi="Times New Roman" w:cs="Times New Roman"/>
+                <w:b w:val="0"/>
+                <w:bCs w:val="0"/>
+                <w:sz w:val="24"/>
+                <w:szCs w:val="24"/>
+              </w:rPr>
+            </w:pPr>
+            <w:r>
+              <w:rPr>
+                <w:rFonts w:ascii="Times New Roman" w:hAnsi="Times New Roman" w:cs="Times New Roman"/>
+                <w:sz w:val="24"/>
+                <w:szCs w:val="24"/>
+              </w:rPr>
+              <w:t>+</w:t>
+            </w:r>
+            <w:proofErr w:type="gramStart"/>
+            <w:r>
+              <w:rPr>
+                <w:rFonts w:ascii="Times New Roman" w:hAnsi="Times New Roman" w:cs="Times New Roman"/>
+                <w:sz w:val="24"/>
+                <w:szCs w:val="24"/>
+              </w:rPr>
+              <w:t>getVidas(</w:t>
+            </w:r>
+            <w:proofErr w:type="gramEnd"/>
+            <w:r>
+              <w:rPr>
+                <w:rFonts w:ascii="Times New Roman" w:hAnsi="Times New Roman" w:cs="Times New Roman"/>
+                <w:sz w:val="24"/>
+                <w:szCs w:val="24"/>
+              </w:rPr>
+              <w:t>) : int</w:t>
+            </w:r>
+          </w:p>
+          <w:p>
+            <w:pPr>
+              <w:spacing w:line="360" w:lineRule="auto"/>
+              <w:rPr>
+                <w:rFonts w:ascii="Times New Roman" w:hAnsi="Times New Roman" w:cs="Times New Roman"/>
+                <w:sz w:val="24"/>
+                <w:szCs w:val="24"/>
+              </w:rPr>
+            </w:pPr>
+            <w:r>
+              <w:rPr>
+                <w:rFonts w:ascii="Times New Roman" w:hAnsi="Times New Roman" w:cs="Times New Roman"/>
+                <w:sz w:val="24"/>
+                <w:szCs w:val="24"/>
+              </w:rPr>
               <w:t xml:space="preserve">+ </w:t>
             </w:r>
-            <w:proofErr w:type="spellStart"/>
-            <w:r>
-              <w:rPr>
-                <w:rFonts w:ascii="Times New Roman" w:hAnsi="Times New Roman" w:cs="Times New Roman"/>
-                <w:sz w:val="24"/>
-                <w:szCs w:val="24"/>
-              </w:rPr>
-              <w:t>getMoverR</w:t>
-            </w:r>
-            <w:proofErr w:type="spellEnd"/>
-            <w:r>
-              <w:rPr>
-                <w:rFonts w:ascii="Times New Roman" w:hAnsi="Times New Roman" w:cs="Times New Roman"/>
-                <w:sz w:val="24"/>
-                <w:szCs w:val="24"/>
-              </w:rPr>
-              <w:t xml:space="preserve"> (</w:t>
+            <w:proofErr w:type="gramStart"/>
+            <w:r>
+              <w:rPr>
+                <w:rFonts w:ascii="Times New Roman" w:hAnsi="Times New Roman" w:cs="Times New Roman"/>
+                <w:sz w:val="24"/>
+                <w:szCs w:val="24"/>
+              </w:rPr>
+              <w:t>getPosicionX(</w:t>
+            </w:r>
+            <w:proofErr w:type="gramEnd"/>
+            <w:r>
+              <w:rPr>
+                <w:rFonts w:ascii="Times New Roman" w:hAnsi="Times New Roman" w:cs="Times New Roman"/>
+                <w:sz w:val="24"/>
+                <w:szCs w:val="24"/>
+              </w:rPr>
+              <w:t>) : int</w:t>
+            </w:r>
+          </w:p>
+          <w:p>
+            <w:pPr>
+              <w:spacing w:line="360" w:lineRule="auto"/>
+              <w:rPr>
+                <w:rFonts w:ascii="Times New Roman" w:hAnsi="Times New Roman" w:cs="Times New Roman"/>
+                <w:sz w:val="24"/>
+                <w:szCs w:val="24"/>
+              </w:rPr>
+            </w:pPr>
+            <w:r>
+              <w:rPr>
+                <w:rFonts w:ascii="Times New Roman" w:hAnsi="Times New Roman" w:cs="Times New Roman"/>
+                <w:sz w:val="24"/>
+                <w:szCs w:val="24"/>
+              </w:rPr>
+              <w:t xml:space="preserve">+ </w:t>
+            </w:r>
+            <w:proofErr w:type="gramStart"/>
+            <w:r>
+              <w:rPr>
+                <w:rFonts w:ascii="Times New Roman" w:hAnsi="Times New Roman" w:cs="Times New Roman"/>
+                <w:sz w:val="24"/>
+                <w:szCs w:val="24"/>
+              </w:rPr>
+              <w:t>getPosicionY(</w:t>
+            </w:r>
+            <w:proofErr w:type="gramEnd"/>
+            <w:r>
+              <w:rPr>
+                <w:rFonts w:ascii="Times New Roman" w:hAnsi="Times New Roman" w:cs="Times New Roman"/>
+                <w:sz w:val="24"/>
+                <w:szCs w:val="24"/>
+              </w:rPr>
+              <w:t>) : int</w:t>
+            </w:r>
+          </w:p>
+          <w:p>
+            <w:pPr>
+              <w:spacing w:line="360" w:lineRule="auto"/>
+              <w:rPr>
+                <w:rFonts w:ascii="Times New Roman" w:hAnsi="Times New Roman" w:cs="Times New Roman"/>
+                <w:b w:val="0"/>
+                <w:bCs w:val="0"/>
+                <w:sz w:val="24"/>
+                <w:szCs w:val="24"/>
+              </w:rPr>
+            </w:pPr>
+            <w:r>
+              <w:rPr>
+                <w:rFonts w:ascii="Times New Roman" w:hAnsi="Times New Roman" w:cs="Times New Roman"/>
+                <w:sz w:val="24"/>
+                <w:szCs w:val="24"/>
+              </w:rPr>
+              <w:t>+ setMoverR (</w:t>
             </w:r>
             <w:proofErr w:type="gramStart"/>
             <w:r>
@@ -724,26 +810,166 @@
                 <w:sz w:val="24"/>
                 <w:szCs w:val="24"/>
               </w:rPr>
-              <w:t xml:space="preserve"> </w:t>
-            </w:r>
-            <w:proofErr w:type="spellStart"/>
-            <w:r>
-              <w:rPr>
-                <w:rFonts w:ascii="Times New Roman" w:hAnsi="Times New Roman" w:cs="Times New Roman"/>
-                <w:sz w:val="24"/>
-                <w:szCs w:val="24"/>
-              </w:rPr>
-              <w:t>bool</w:t>
-            </w:r>
-            <w:proofErr w:type="spellEnd"/>
-          </w:p>
-          <w:p>
-            <w:pPr>
-              <w:spacing w:line="360" w:lineRule="auto"/>
-              <w:rPr>
-                <w:rFonts w:ascii="Times New Roman" w:hAnsi="Times New Roman" w:cs="Times New Roman"/>
-                <w:b w:val="0"/>
-                <w:bCs w:val="0"/>
+              <w:t xml:space="preserve"> bool</w:t>
+            </w:r>
+          </w:p>
+          <w:p>
+            <w:pPr>
+              <w:spacing w:line="360" w:lineRule="auto"/>
+              <w:rPr>
+                <w:rFonts w:ascii="Times New Roman" w:hAnsi="Times New Roman" w:cs="Times New Roman"/>
+                <w:b w:val="0"/>
+                <w:bCs w:val="0"/>
+                <w:sz w:val="24"/>
+                <w:szCs w:val="24"/>
+              </w:rPr>
+            </w:pPr>
+            <w:r>
+              <w:rPr>
+                <w:rFonts w:ascii="Times New Roman" w:hAnsi="Times New Roman" w:cs="Times New Roman"/>
+                <w:sz w:val="24"/>
+                <w:szCs w:val="24"/>
+              </w:rPr>
+              <w:t>+ setMoverL (</w:t>
+            </w:r>
+            <w:proofErr w:type="gramStart"/>
+            <w:r>
+              <w:rPr>
+                <w:rFonts w:ascii="Times New Roman" w:hAnsi="Times New Roman" w:cs="Times New Roman"/>
+                <w:sz w:val="24"/>
+                <w:szCs w:val="24"/>
+              </w:rPr>
+              <w:t>) :</w:t>
+            </w:r>
+            <w:proofErr w:type="gramEnd"/>
+            <w:r>
+              <w:rPr>
+                <w:rFonts w:ascii="Times New Roman" w:hAnsi="Times New Roman" w:cs="Times New Roman"/>
+                <w:sz w:val="24"/>
+                <w:szCs w:val="24"/>
+              </w:rPr>
+              <w:t xml:space="preserve"> bool</w:t>
+            </w:r>
+          </w:p>
+          <w:p>
+            <w:pPr>
+              <w:spacing w:line="360" w:lineRule="auto"/>
+              <w:rPr>
+                <w:rFonts w:ascii="Times New Roman" w:hAnsi="Times New Roman" w:cs="Times New Roman"/>
+                <w:b w:val="0"/>
+                <w:bCs w:val="0"/>
+                <w:sz w:val="24"/>
+                <w:szCs w:val="24"/>
+              </w:rPr>
+            </w:pPr>
+            <w:r>
+              <w:rPr>
+                <w:rFonts w:ascii="Times New Roman" w:hAnsi="Times New Roman" w:cs="Times New Roman"/>
+                <w:sz w:val="24"/>
+                <w:szCs w:val="24"/>
+              </w:rPr>
+              <w:t>+ setSaltar (</w:t>
+            </w:r>
+            <w:proofErr w:type="gramStart"/>
+            <w:r>
+              <w:rPr>
+                <w:rFonts w:ascii="Times New Roman" w:hAnsi="Times New Roman" w:cs="Times New Roman"/>
+                <w:sz w:val="24"/>
+                <w:szCs w:val="24"/>
+              </w:rPr>
+              <w:t>) :</w:t>
+            </w:r>
+            <w:proofErr w:type="gramEnd"/>
+            <w:r>
+              <w:rPr>
+                <w:rFonts w:ascii="Times New Roman" w:hAnsi="Times New Roman" w:cs="Times New Roman"/>
+                <w:sz w:val="24"/>
+                <w:szCs w:val="24"/>
+              </w:rPr>
+              <w:t xml:space="preserve"> bool</w:t>
+            </w:r>
+          </w:p>
+          <w:p>
+            <w:pPr>
+              <w:spacing w:line="360" w:lineRule="auto"/>
+              <w:rPr>
+                <w:rFonts w:ascii="Times New Roman" w:hAnsi="Times New Roman" w:cs="Times New Roman"/>
+                <w:b w:val="0"/>
+                <w:bCs w:val="0"/>
+                <w:sz w:val="24"/>
+                <w:szCs w:val="24"/>
+              </w:rPr>
+            </w:pPr>
+            <w:r>
+              <w:rPr>
+                <w:rFonts w:ascii="Times New Roman" w:hAnsi="Times New Roman" w:cs="Times New Roman"/>
+                <w:sz w:val="24"/>
+                <w:szCs w:val="24"/>
+              </w:rPr>
+              <w:t>+ setAtacar (</w:t>
+            </w:r>
+            <w:proofErr w:type="gramStart"/>
+            <w:r>
+              <w:rPr>
+                <w:rFonts w:ascii="Times New Roman" w:hAnsi="Times New Roman" w:cs="Times New Roman"/>
+                <w:sz w:val="24"/>
+                <w:szCs w:val="24"/>
+              </w:rPr>
+              <w:t>) :</w:t>
+            </w:r>
+            <w:proofErr w:type="gramEnd"/>
+            <w:r>
+              <w:rPr>
+                <w:rFonts w:ascii="Times New Roman" w:hAnsi="Times New Roman" w:cs="Times New Roman"/>
+                <w:sz w:val="24"/>
+                <w:szCs w:val="24"/>
+              </w:rPr>
+              <w:t xml:space="preserve"> bool</w:t>
+            </w:r>
+          </w:p>
+          <w:p>
+            <w:pPr>
+              <w:spacing w:line="360" w:lineRule="auto"/>
+              <w:rPr>
+                <w:rFonts w:ascii="Times New Roman" w:hAnsi="Times New Roman" w:cs="Times New Roman"/>
+                <w:b w:val="0"/>
+                <w:bCs w:val="0"/>
+                <w:sz w:val="24"/>
+                <w:szCs w:val="24"/>
+              </w:rPr>
+            </w:pPr>
+            <w:r>
+              <w:rPr>
+                <w:rFonts w:ascii="Times New Roman" w:hAnsi="Times New Roman" w:cs="Times New Roman"/>
+                <w:sz w:val="24"/>
+                <w:szCs w:val="24"/>
+              </w:rPr>
+              <w:t>+ setVidas (</w:t>
+            </w:r>
+            <w:proofErr w:type="gramStart"/>
+            <w:r>
+              <w:rPr>
+                <w:rFonts w:ascii="Times New Roman" w:hAnsi="Times New Roman" w:cs="Times New Roman"/>
+                <w:sz w:val="24"/>
+                <w:szCs w:val="24"/>
+              </w:rPr>
+              <w:t>) :</w:t>
+            </w:r>
+            <w:proofErr w:type="gramEnd"/>
+            <w:r>
+              <w:rPr>
+                <w:rFonts w:ascii="Times New Roman" w:hAnsi="Times New Roman" w:cs="Times New Roman"/>
+                <w:sz w:val="24"/>
+                <w:szCs w:val="24"/>
+              </w:rPr>
+              <w:t xml:space="preserve"> int</w:t>
+            </w:r>
+          </w:p>
+          <w:p>
+            <w:pPr>
+              <w:spacing w:line="360" w:lineRule="auto"/>
+              <w:rPr>
+                <w:rFonts w:ascii="Times New Roman" w:hAnsi="Times New Roman" w:cs="Times New Roman"/>
                 <w:sz w:val="24"/>
                 <w:szCs w:val="24"/>
               </w:rPr>
@@ -756,52 +982,24 @@
               </w:rPr>
               <w:t xml:space="preserve">+ </w:t>
             </w:r>
-            <w:proofErr w:type="spellStart"/>
-            <w:r>
-              <w:rPr>
-                <w:rFonts w:ascii="Times New Roman" w:hAnsi="Times New Roman" w:cs="Times New Roman"/>
-                <w:sz w:val="24"/>
-                <w:szCs w:val="24"/>
-              </w:rPr>
-              <w:t>getMoverL</w:t>
-            </w:r>
-            <w:proofErr w:type="spellEnd"/>
-            <w:r>
-              <w:rPr>
-                <w:rFonts w:ascii="Times New Roman" w:hAnsi="Times New Roman" w:cs="Times New Roman"/>
-                <w:sz w:val="24"/>
-                <w:szCs w:val="24"/>
-              </w:rPr>
-              <w:t xml:space="preserve"> (</w:t>
-            </w:r>
-            <w:proofErr w:type="gramStart"/>
-            <w:r>
-              <w:rPr>
-                <w:rFonts w:ascii="Times New Roman" w:hAnsi="Times New Roman" w:cs="Times New Roman"/>
-                <w:sz w:val="24"/>
-                <w:szCs w:val="24"/>
-              </w:rPr>
-              <w:t>) :</w:t>
-            </w:r>
-            <w:proofErr w:type="gramEnd"/>
-            <w:r>
-              <w:rPr>
-                <w:rFonts w:ascii="Times New Roman" w:hAnsi="Times New Roman" w:cs="Times New Roman"/>
-                <w:sz w:val="24"/>
-                <w:szCs w:val="24"/>
-              </w:rPr>
-              <w:t xml:space="preserve"> </w:t>
-            </w:r>
-            <w:proofErr w:type="spellStart"/>
-            <w:r>
-              <w:rPr>
-                <w:rFonts w:ascii="Times New Roman" w:hAnsi="Times New Roman" w:cs="Times New Roman"/>
-                <w:sz w:val="24"/>
-                <w:szCs w:val="24"/>
-              </w:rPr>
-              <w:t>bool</w:t>
-            </w:r>
-            <w:proofErr w:type="spellEnd"/>
+            <w:proofErr w:type="gramStart"/>
+            <w:r>
+              <w:rPr>
+                <w:rFonts w:ascii="Times New Roman" w:hAnsi="Times New Roman" w:cs="Times New Roman"/>
+                <w:sz w:val="24"/>
+                <w:szCs w:val="24"/>
+              </w:rPr>
+              <w:t>setPosicionX(</w:t>
+            </w:r>
+            <w:proofErr w:type="gramEnd"/>
+            <w:r>
+              <w:rPr>
+                <w:rFonts w:ascii="Times New Roman" w:hAnsi="Times New Roman" w:cs="Times New Roman"/>
+                <w:sz w:val="24"/>
+                <w:szCs w:val="24"/>
+              </w:rPr>
+              <w:t>) : int</w:t>
+            </w:r>
           </w:p>
           <w:p>
             <w:pPr>
@@ -822,732 +1020,24 @@
               </w:rPr>
               <w:t xml:space="preserve">+ </w:t>
             </w:r>
-            <w:proofErr w:type="spellStart"/>
-            <w:r>
-              <w:rPr>
-                <w:rFonts w:ascii="Times New Roman" w:hAnsi="Times New Roman" w:cs="Times New Roman"/>
-                <w:sz w:val="24"/>
-                <w:szCs w:val="24"/>
-              </w:rPr>
-              <w:t>getSaltar</w:t>
-            </w:r>
-            <w:proofErr w:type="spellEnd"/>
-            <w:r>
-              <w:rPr>
-                <w:rFonts w:ascii="Times New Roman" w:hAnsi="Times New Roman" w:cs="Times New Roman"/>
-                <w:sz w:val="24"/>
-                <w:szCs w:val="24"/>
-              </w:rPr>
-              <w:t xml:space="preserve"> (</w:t>
-            </w:r>
-            <w:proofErr w:type="gramStart"/>
-            <w:r>
-              <w:rPr>
-                <w:rFonts w:ascii="Times New Roman" w:hAnsi="Times New Roman" w:cs="Times New Roman"/>
-                <w:sz w:val="24"/>
-                <w:szCs w:val="24"/>
-              </w:rPr>
-              <w:t>) :</w:t>
-            </w:r>
-            <w:proofErr w:type="gramEnd"/>
-            <w:r>
-              <w:rPr>
-                <w:rFonts w:ascii="Times New Roman" w:hAnsi="Times New Roman" w:cs="Times New Roman"/>
-                <w:sz w:val="24"/>
-                <w:szCs w:val="24"/>
-              </w:rPr>
-              <w:t xml:space="preserve"> </w:t>
-            </w:r>
-            <w:proofErr w:type="spellStart"/>
-            <w:r>
-              <w:rPr>
-                <w:rFonts w:ascii="Times New Roman" w:hAnsi="Times New Roman" w:cs="Times New Roman"/>
-                <w:sz w:val="24"/>
-                <w:szCs w:val="24"/>
-              </w:rPr>
-              <w:t>bool</w:t>
-            </w:r>
-            <w:proofErr w:type="spellEnd"/>
-          </w:p>
-          <w:p>
-            <w:pPr>
-              <w:spacing w:line="360" w:lineRule="auto"/>
-              <w:rPr>
-                <w:rFonts w:ascii="Times New Roman" w:hAnsi="Times New Roman" w:cs="Times New Roman"/>
-                <w:b w:val="0"/>
-                <w:bCs w:val="0"/>
-                <w:sz w:val="24"/>
-                <w:szCs w:val="24"/>
-              </w:rPr>
-            </w:pPr>
-            <w:r>
-              <w:rPr>
-                <w:rFonts w:ascii="Times New Roman" w:hAnsi="Times New Roman" w:cs="Times New Roman"/>
-                <w:sz w:val="24"/>
-                <w:szCs w:val="24"/>
-              </w:rPr>
-              <w:t xml:space="preserve">+ </w:t>
-            </w:r>
-            <w:proofErr w:type="spellStart"/>
-            <w:r>
-              <w:rPr>
-                <w:rFonts w:ascii="Times New Roman" w:hAnsi="Times New Roman" w:cs="Times New Roman"/>
-                <w:sz w:val="24"/>
-                <w:szCs w:val="24"/>
-              </w:rPr>
-              <w:t>getAtacar</w:t>
-            </w:r>
-            <w:proofErr w:type="spellEnd"/>
-            <w:r>
-              <w:rPr>
-                <w:rFonts w:ascii="Times New Roman" w:hAnsi="Times New Roman" w:cs="Times New Roman"/>
-                <w:sz w:val="24"/>
-                <w:szCs w:val="24"/>
-              </w:rPr>
-              <w:t xml:space="preserve"> (</w:t>
-            </w:r>
-            <w:proofErr w:type="gramStart"/>
-            <w:r>
-              <w:rPr>
-                <w:rFonts w:ascii="Times New Roman" w:hAnsi="Times New Roman" w:cs="Times New Roman"/>
-                <w:sz w:val="24"/>
-                <w:szCs w:val="24"/>
-              </w:rPr>
-              <w:t>) :</w:t>
-            </w:r>
-            <w:proofErr w:type="gramEnd"/>
-            <w:r>
-              <w:rPr>
-                <w:rFonts w:ascii="Times New Roman" w:hAnsi="Times New Roman" w:cs="Times New Roman"/>
-                <w:sz w:val="24"/>
-                <w:szCs w:val="24"/>
-              </w:rPr>
-              <w:t xml:space="preserve"> </w:t>
-            </w:r>
-            <w:proofErr w:type="spellStart"/>
-            <w:r>
-              <w:rPr>
-                <w:rFonts w:ascii="Times New Roman" w:hAnsi="Times New Roman" w:cs="Times New Roman"/>
-                <w:sz w:val="24"/>
-                <w:szCs w:val="24"/>
-              </w:rPr>
-              <w:t>bool</w:t>
-            </w:r>
-            <w:proofErr w:type="spellEnd"/>
-          </w:p>
-          <w:p>
-            <w:pPr>
-              <w:spacing w:line="360" w:lineRule="auto"/>
-              <w:rPr>
-                <w:rFonts w:ascii="Times New Roman" w:hAnsi="Times New Roman" w:cs="Times New Roman"/>
-                <w:b w:val="0"/>
-                <w:bCs w:val="0"/>
-                <w:sz w:val="24"/>
-                <w:szCs w:val="24"/>
-              </w:rPr>
-            </w:pPr>
-            <w:r>
-              <w:rPr>
-                <w:rFonts w:ascii="Times New Roman" w:hAnsi="Times New Roman" w:cs="Times New Roman"/>
-                <w:sz w:val="24"/>
-                <w:szCs w:val="24"/>
-              </w:rPr>
-              <w:t>+</w:t>
-            </w:r>
-            <w:proofErr w:type="spellStart"/>
-            <w:proofErr w:type="gramStart"/>
-            <w:r>
-              <w:rPr>
-                <w:rFonts w:ascii="Times New Roman" w:hAnsi="Times New Roman" w:cs="Times New Roman"/>
-                <w:sz w:val="24"/>
-                <w:szCs w:val="24"/>
-              </w:rPr>
-              <w:t>getVidas</w:t>
-            </w:r>
-            <w:proofErr w:type="spellEnd"/>
-            <w:r>
-              <w:rPr>
-                <w:rFonts w:ascii="Times New Roman" w:hAnsi="Times New Roman" w:cs="Times New Roman"/>
-                <w:sz w:val="24"/>
-                <w:szCs w:val="24"/>
-              </w:rPr>
-              <w:t>(</w:t>
-            </w:r>
-            <w:proofErr w:type="gramEnd"/>
-            <w:r>
-              <w:rPr>
-                <w:rFonts w:ascii="Times New Roman" w:hAnsi="Times New Roman" w:cs="Times New Roman"/>
-                <w:sz w:val="24"/>
-                <w:szCs w:val="24"/>
-              </w:rPr>
-              <w:t xml:space="preserve">) : </w:t>
-            </w:r>
-            <w:proofErr w:type="spellStart"/>
-            <w:r>
-              <w:rPr>
-                <w:rFonts w:ascii="Times New Roman" w:hAnsi="Times New Roman" w:cs="Times New Roman"/>
-                <w:sz w:val="24"/>
-                <w:szCs w:val="24"/>
-              </w:rPr>
-              <w:t>int</w:t>
-            </w:r>
-            <w:proofErr w:type="spellEnd"/>
-          </w:p>
-          <w:p>
-            <w:pPr>
-              <w:spacing w:line="360" w:lineRule="auto"/>
-              <w:rPr>
-                <w:rFonts w:ascii="Times New Roman" w:hAnsi="Times New Roman" w:cs="Times New Roman"/>
-                <w:sz w:val="24"/>
-                <w:szCs w:val="24"/>
-              </w:rPr>
-            </w:pPr>
-            <w:r>
-              <w:rPr>
-                <w:rFonts w:ascii="Times New Roman" w:hAnsi="Times New Roman" w:cs="Times New Roman"/>
-                <w:sz w:val="24"/>
-                <w:szCs w:val="24"/>
-              </w:rPr>
-              <w:t xml:space="preserve">+ </w:t>
-            </w:r>
-            <w:proofErr w:type="spellStart"/>
-            <w:proofErr w:type="gramStart"/>
-            <w:r>
-              <w:rPr>
-                <w:rFonts w:ascii="Times New Roman" w:hAnsi="Times New Roman" w:cs="Times New Roman"/>
-                <w:sz w:val="24"/>
-                <w:szCs w:val="24"/>
-              </w:rPr>
-              <w:t>getPosicionX</w:t>
-            </w:r>
-            <w:proofErr w:type="spellEnd"/>
-            <w:r>
-              <w:rPr>
-                <w:rFonts w:ascii="Times New Roman" w:hAnsi="Times New Roman" w:cs="Times New Roman"/>
-                <w:sz w:val="24"/>
-                <w:szCs w:val="24"/>
-              </w:rPr>
-              <w:t>(</w:t>
-            </w:r>
-            <w:proofErr w:type="gramEnd"/>
-            <w:r>
-              <w:rPr>
-                <w:rFonts w:ascii="Times New Roman" w:hAnsi="Times New Roman" w:cs="Times New Roman"/>
-                <w:sz w:val="24"/>
-                <w:szCs w:val="24"/>
-              </w:rPr>
-              <w:t xml:space="preserve">) : </w:t>
-            </w:r>
-            <w:proofErr w:type="spellStart"/>
-            <w:r>
-              <w:rPr>
-                <w:rFonts w:ascii="Times New Roman" w:hAnsi="Times New Roman" w:cs="Times New Roman"/>
-                <w:sz w:val="24"/>
-                <w:szCs w:val="24"/>
-              </w:rPr>
-              <w:t>int</w:t>
-            </w:r>
-            <w:proofErr w:type="spellEnd"/>
-          </w:p>
-          <w:p>
-            <w:pPr>
-              <w:spacing w:line="360" w:lineRule="auto"/>
-              <w:rPr>
-                <w:rFonts w:ascii="Times New Roman" w:hAnsi="Times New Roman" w:cs="Times New Roman"/>
-                <w:sz w:val="24"/>
-                <w:szCs w:val="24"/>
-              </w:rPr>
-            </w:pPr>
-            <w:r>
-              <w:rPr>
-                <w:rFonts w:ascii="Times New Roman" w:hAnsi="Times New Roman" w:cs="Times New Roman"/>
-                <w:sz w:val="24"/>
-                <w:szCs w:val="24"/>
-              </w:rPr>
-              <w:t xml:space="preserve">+ </w:t>
-            </w:r>
-            <w:proofErr w:type="spellStart"/>
-            <w:proofErr w:type="gramStart"/>
-            <w:r>
-              <w:rPr>
-                <w:rFonts w:ascii="Times New Roman" w:hAnsi="Times New Roman" w:cs="Times New Roman"/>
-                <w:sz w:val="24"/>
-                <w:szCs w:val="24"/>
-              </w:rPr>
-              <w:t>getPosicionY</w:t>
-            </w:r>
-            <w:proofErr w:type="spellEnd"/>
-            <w:r>
-              <w:rPr>
-                <w:rFonts w:ascii="Times New Roman" w:hAnsi="Times New Roman" w:cs="Times New Roman"/>
-                <w:sz w:val="24"/>
-                <w:szCs w:val="24"/>
-              </w:rPr>
-              <w:t>(</w:t>
-            </w:r>
-            <w:proofErr w:type="gramEnd"/>
-            <w:r>
-              <w:rPr>
-                <w:rFonts w:ascii="Times New Roman" w:hAnsi="Times New Roman" w:cs="Times New Roman"/>
-                <w:sz w:val="24"/>
-                <w:szCs w:val="24"/>
-              </w:rPr>
-              <w:t xml:space="preserve">) : </w:t>
-            </w:r>
-            <w:proofErr w:type="spellStart"/>
-            <w:r>
-              <w:rPr>
-                <w:rFonts w:ascii="Times New Roman" w:hAnsi="Times New Roman" w:cs="Times New Roman"/>
-                <w:sz w:val="24"/>
-                <w:szCs w:val="24"/>
-              </w:rPr>
-              <w:t>int</w:t>
-            </w:r>
-            <w:proofErr w:type="spellEnd"/>
-          </w:p>
-          <w:p>
-            <w:pPr>
-              <w:spacing w:line="360" w:lineRule="auto"/>
-              <w:rPr>
-                <w:rFonts w:ascii="Times New Roman" w:hAnsi="Times New Roman" w:cs="Times New Roman"/>
-                <w:b w:val="0"/>
-                <w:bCs w:val="0"/>
-                <w:sz w:val="24"/>
-                <w:szCs w:val="24"/>
-              </w:rPr>
-            </w:pPr>
-            <w:r>
-              <w:rPr>
-                <w:rFonts w:ascii="Times New Roman" w:hAnsi="Times New Roman" w:cs="Times New Roman"/>
-                <w:sz w:val="24"/>
-                <w:szCs w:val="24"/>
-              </w:rPr>
-              <w:t xml:space="preserve">+ </w:t>
-            </w:r>
-            <w:proofErr w:type="spellStart"/>
-            <w:r>
-              <w:rPr>
-                <w:rFonts w:ascii="Times New Roman" w:hAnsi="Times New Roman" w:cs="Times New Roman"/>
-                <w:sz w:val="24"/>
-                <w:szCs w:val="24"/>
-              </w:rPr>
-              <w:t>setMoverR</w:t>
-            </w:r>
-            <w:proofErr w:type="spellEnd"/>
-            <w:r>
-              <w:rPr>
-                <w:rFonts w:ascii="Times New Roman" w:hAnsi="Times New Roman" w:cs="Times New Roman"/>
-                <w:sz w:val="24"/>
-                <w:szCs w:val="24"/>
-              </w:rPr>
-              <w:t xml:space="preserve"> (</w:t>
-            </w:r>
-            <w:proofErr w:type="gramStart"/>
-            <w:r>
-              <w:rPr>
-                <w:rFonts w:ascii="Times New Roman" w:hAnsi="Times New Roman" w:cs="Times New Roman"/>
-                <w:sz w:val="24"/>
-                <w:szCs w:val="24"/>
-              </w:rPr>
-              <w:t>) :</w:t>
-            </w:r>
-            <w:proofErr w:type="gramEnd"/>
-            <w:r>
-              <w:rPr>
-                <w:rFonts w:ascii="Times New Roman" w:hAnsi="Times New Roman" w:cs="Times New Roman"/>
-                <w:sz w:val="24"/>
-                <w:szCs w:val="24"/>
-              </w:rPr>
-              <w:t xml:space="preserve"> </w:t>
-            </w:r>
-            <w:proofErr w:type="spellStart"/>
-            <w:r>
-              <w:rPr>
-                <w:rFonts w:ascii="Times New Roman" w:hAnsi="Times New Roman" w:cs="Times New Roman"/>
-                <w:sz w:val="24"/>
-                <w:szCs w:val="24"/>
-              </w:rPr>
-              <w:t>bool</w:t>
-            </w:r>
-            <w:proofErr w:type="spellEnd"/>
-          </w:p>
-          <w:p>
-            <w:pPr>
-              <w:spacing w:line="360" w:lineRule="auto"/>
-              <w:rPr>
-                <w:rFonts w:ascii="Times New Roman" w:hAnsi="Times New Roman" w:cs="Times New Roman"/>
-                <w:b w:val="0"/>
-                <w:bCs w:val="0"/>
-                <w:sz w:val="24"/>
-                <w:szCs w:val="24"/>
-              </w:rPr>
-            </w:pPr>
-            <w:r>
-              <w:rPr>
-                <w:rFonts w:ascii="Times New Roman" w:hAnsi="Times New Roman" w:cs="Times New Roman"/>
-                <w:sz w:val="24"/>
-                <w:szCs w:val="24"/>
-              </w:rPr>
-              <w:t xml:space="preserve">+ </w:t>
-            </w:r>
-            <w:proofErr w:type="spellStart"/>
-            <w:r>
-              <w:rPr>
-                <w:rFonts w:ascii="Times New Roman" w:hAnsi="Times New Roman" w:cs="Times New Roman"/>
-                <w:sz w:val="24"/>
-                <w:szCs w:val="24"/>
-              </w:rPr>
-              <w:t>setMoverL</w:t>
-            </w:r>
-            <w:proofErr w:type="spellEnd"/>
-            <w:r>
-              <w:rPr>
-                <w:rFonts w:ascii="Times New Roman" w:hAnsi="Times New Roman" w:cs="Times New Roman"/>
-                <w:sz w:val="24"/>
-                <w:szCs w:val="24"/>
-              </w:rPr>
-              <w:t xml:space="preserve"> (</w:t>
-            </w:r>
-            <w:proofErr w:type="gramStart"/>
-            <w:r>
-              <w:rPr>
-                <w:rFonts w:ascii="Times New Roman" w:hAnsi="Times New Roman" w:cs="Times New Roman"/>
-                <w:sz w:val="24"/>
-                <w:szCs w:val="24"/>
-              </w:rPr>
-              <w:t>) :</w:t>
-            </w:r>
-            <w:proofErr w:type="gramEnd"/>
-            <w:r>
-              <w:rPr>
-                <w:rFonts w:ascii="Times New Roman" w:hAnsi="Times New Roman" w:cs="Times New Roman"/>
-                <w:sz w:val="24"/>
-                <w:szCs w:val="24"/>
-              </w:rPr>
-              <w:t xml:space="preserve"> </w:t>
-            </w:r>
-            <w:proofErr w:type="spellStart"/>
-            <w:r>
-              <w:rPr>
-                <w:rFonts w:ascii="Times New Roman" w:hAnsi="Times New Roman" w:cs="Times New Roman"/>
-                <w:sz w:val="24"/>
-                <w:szCs w:val="24"/>
-              </w:rPr>
-              <w:t>bool</w:t>
-            </w:r>
-            <w:proofErr w:type="spellEnd"/>
-          </w:p>
-          <w:p>
-            <w:pPr>
-              <w:spacing w:line="360" w:lineRule="auto"/>
-              <w:rPr>
-                <w:rFonts w:ascii="Times New Roman" w:hAnsi="Times New Roman" w:cs="Times New Roman"/>
-                <w:b w:val="0"/>
-                <w:bCs w:val="0"/>
-                <w:sz w:val="24"/>
-                <w:szCs w:val="24"/>
-              </w:rPr>
-            </w:pPr>
-            <w:r>
-              <w:rPr>
-                <w:rFonts w:ascii="Times New Roman" w:hAnsi="Times New Roman" w:cs="Times New Roman"/>
-                <w:sz w:val="24"/>
-                <w:szCs w:val="24"/>
-              </w:rPr>
-              <w:t xml:space="preserve">+ </w:t>
-            </w:r>
-            <w:proofErr w:type="spellStart"/>
-            <w:r>
-              <w:rPr>
-                <w:rFonts w:ascii="Times New Roman" w:hAnsi="Times New Roman" w:cs="Times New Roman"/>
-                <w:sz w:val="24"/>
-                <w:szCs w:val="24"/>
-              </w:rPr>
-              <w:t>setSaltar</w:t>
-            </w:r>
-            <w:proofErr w:type="spellEnd"/>
-            <w:r>
-              <w:rPr>
-                <w:rFonts w:ascii="Times New Roman" w:hAnsi="Times New Roman" w:cs="Times New Roman"/>
-                <w:sz w:val="24"/>
-                <w:szCs w:val="24"/>
-              </w:rPr>
-              <w:t xml:space="preserve"> (</w:t>
-            </w:r>
-            <w:proofErr w:type="gramStart"/>
-            <w:r>
-              <w:rPr>
-                <w:rFonts w:ascii="Times New Roman" w:hAnsi="Times New Roman" w:cs="Times New Roman"/>
-                <w:sz w:val="24"/>
-                <w:szCs w:val="24"/>
-              </w:rPr>
-              <w:t>) :</w:t>
-            </w:r>
-            <w:proofErr w:type="gramEnd"/>
-            <w:r>
-              <w:rPr>
-                <w:rFonts w:ascii="Times New Roman" w:hAnsi="Times New Roman" w:cs="Times New Roman"/>
-                <w:sz w:val="24"/>
-                <w:szCs w:val="24"/>
-              </w:rPr>
-              <w:t xml:space="preserve"> </w:t>
-            </w:r>
-            <w:proofErr w:type="spellStart"/>
-            <w:r>
-              <w:rPr>
-                <w:rFonts w:ascii="Times New Roman" w:hAnsi="Times New Roman" w:cs="Times New Roman"/>
-                <w:sz w:val="24"/>
-                <w:szCs w:val="24"/>
-              </w:rPr>
-              <w:t>bool</w:t>
-            </w:r>
-            <w:proofErr w:type="spellEnd"/>
-          </w:p>
-          <w:p>
-            <w:pPr>
-              <w:spacing w:line="360" w:lineRule="auto"/>
-              <w:rPr>
-                <w:rFonts w:ascii="Times New Roman" w:hAnsi="Times New Roman" w:cs="Times New Roman"/>
-                <w:b w:val="0"/>
-                <w:bCs w:val="0"/>
-                <w:sz w:val="24"/>
-                <w:szCs w:val="24"/>
-              </w:rPr>
-            </w:pPr>
-            <w:r>
-              <w:rPr>
-                <w:rFonts w:ascii="Times New Roman" w:hAnsi="Times New Roman" w:cs="Times New Roman"/>
-                <w:sz w:val="24"/>
-                <w:szCs w:val="24"/>
-              </w:rPr>
-              <w:t xml:space="preserve">+ </w:t>
-            </w:r>
-            <w:proofErr w:type="spellStart"/>
-            <w:r>
-              <w:rPr>
-                <w:rFonts w:ascii="Times New Roman" w:hAnsi="Times New Roman" w:cs="Times New Roman"/>
-                <w:sz w:val="24"/>
-                <w:szCs w:val="24"/>
-              </w:rPr>
-              <w:t>setAtacar</w:t>
-            </w:r>
-            <w:proofErr w:type="spellEnd"/>
-            <w:r>
-              <w:rPr>
-                <w:rFonts w:ascii="Times New Roman" w:hAnsi="Times New Roman" w:cs="Times New Roman"/>
-                <w:sz w:val="24"/>
-                <w:szCs w:val="24"/>
-              </w:rPr>
-              <w:t xml:space="preserve"> (</w:t>
-            </w:r>
-            <w:proofErr w:type="gramStart"/>
-            <w:r>
-              <w:rPr>
-                <w:rFonts w:ascii="Times New Roman" w:hAnsi="Times New Roman" w:cs="Times New Roman"/>
-                <w:sz w:val="24"/>
-                <w:szCs w:val="24"/>
-              </w:rPr>
-              <w:t>) :</w:t>
-            </w:r>
-            <w:proofErr w:type="gramEnd"/>
-            <w:r>
-              <w:rPr>
-                <w:rFonts w:ascii="Times New Roman" w:hAnsi="Times New Roman" w:cs="Times New Roman"/>
-                <w:sz w:val="24"/>
-                <w:szCs w:val="24"/>
-              </w:rPr>
-              <w:t xml:space="preserve"> </w:t>
-            </w:r>
-            <w:proofErr w:type="spellStart"/>
-            <w:r>
-              <w:rPr>
-                <w:rFonts w:ascii="Times New Roman" w:hAnsi="Times New Roman" w:cs="Times New Roman"/>
-                <w:sz w:val="24"/>
-                <w:szCs w:val="24"/>
-              </w:rPr>
-              <w:t>bool</w:t>
-            </w:r>
-            <w:proofErr w:type="spellEnd"/>
-          </w:p>
-          <w:p>
-            <w:pPr>
-              <w:spacing w:line="360" w:lineRule="auto"/>
-              <w:rPr>
-                <w:rFonts w:ascii="Times New Roman" w:hAnsi="Times New Roman" w:cs="Times New Roman"/>
-                <w:b w:val="0"/>
-                <w:bCs w:val="0"/>
-                <w:sz w:val="24"/>
-                <w:szCs w:val="24"/>
-              </w:rPr>
-            </w:pPr>
-            <w:r>
-              <w:rPr>
-                <w:rFonts w:ascii="Times New Roman" w:hAnsi="Times New Roman" w:cs="Times New Roman"/>
-                <w:sz w:val="24"/>
-                <w:szCs w:val="24"/>
-              </w:rPr>
-              <w:t xml:space="preserve">+ </w:t>
-            </w:r>
-            <w:proofErr w:type="spellStart"/>
-            <w:r>
-              <w:rPr>
-                <w:rFonts w:ascii="Times New Roman" w:hAnsi="Times New Roman" w:cs="Times New Roman"/>
-                <w:sz w:val="24"/>
-                <w:szCs w:val="24"/>
-              </w:rPr>
-              <w:t>setVidas</w:t>
-            </w:r>
-            <w:proofErr w:type="spellEnd"/>
-            <w:r>
-              <w:rPr>
-                <w:rFonts w:ascii="Times New Roman" w:hAnsi="Times New Roman" w:cs="Times New Roman"/>
-                <w:sz w:val="24"/>
-                <w:szCs w:val="24"/>
-              </w:rPr>
-              <w:t xml:space="preserve"> (</w:t>
-            </w:r>
-            <w:proofErr w:type="gramStart"/>
-            <w:r>
-              <w:rPr>
-                <w:rFonts w:ascii="Times New Roman" w:hAnsi="Times New Roman" w:cs="Times New Roman"/>
-                <w:sz w:val="24"/>
-                <w:szCs w:val="24"/>
-              </w:rPr>
-              <w:t>) :</w:t>
-            </w:r>
-            <w:proofErr w:type="gramEnd"/>
-            <w:r>
-              <w:rPr>
-                <w:rFonts w:ascii="Times New Roman" w:hAnsi="Times New Roman" w:cs="Times New Roman"/>
-                <w:sz w:val="24"/>
-                <w:szCs w:val="24"/>
-              </w:rPr>
-              <w:t xml:space="preserve"> </w:t>
-            </w:r>
-            <w:proofErr w:type="spellStart"/>
-            <w:r>
-              <w:rPr>
-                <w:rFonts w:ascii="Times New Roman" w:hAnsi="Times New Roman" w:cs="Times New Roman"/>
-                <w:sz w:val="24"/>
-                <w:szCs w:val="24"/>
-              </w:rPr>
-              <w:t>int</w:t>
-            </w:r>
-            <w:proofErr w:type="spellEnd"/>
-          </w:p>
-          <w:p>
-            <w:pPr>
-              <w:spacing w:line="360" w:lineRule="auto"/>
-              <w:rPr>
-                <w:rFonts w:ascii="Times New Roman" w:hAnsi="Times New Roman" w:cs="Times New Roman"/>
-                <w:sz w:val="24"/>
-                <w:szCs w:val="24"/>
-              </w:rPr>
-            </w:pPr>
-            <w:r>
-              <w:rPr>
-                <w:rFonts w:ascii="Times New Roman" w:hAnsi="Times New Roman" w:cs="Times New Roman"/>
-                <w:sz w:val="24"/>
-                <w:szCs w:val="24"/>
-              </w:rPr>
-              <w:t xml:space="preserve">+ </w:t>
-            </w:r>
-            <w:proofErr w:type="spellStart"/>
-            <w:proofErr w:type="gramStart"/>
-            <w:r>
-              <w:rPr>
-                <w:rFonts w:ascii="Times New Roman" w:hAnsi="Times New Roman" w:cs="Times New Roman"/>
-                <w:sz w:val="24"/>
-                <w:szCs w:val="24"/>
-              </w:rPr>
-              <w:t>setPosicionX</w:t>
-            </w:r>
-            <w:proofErr w:type="spellEnd"/>
-            <w:r>
-              <w:rPr>
-                <w:rFonts w:ascii="Times New Roman" w:hAnsi="Times New Roman" w:cs="Times New Roman"/>
-                <w:sz w:val="24"/>
-                <w:szCs w:val="24"/>
-              </w:rPr>
-              <w:t>(</w:t>
-            </w:r>
-            <w:proofErr w:type="gramEnd"/>
-            <w:r>
-              <w:rPr>
-                <w:rFonts w:ascii="Times New Roman" w:hAnsi="Times New Roman" w:cs="Times New Roman"/>
-                <w:sz w:val="24"/>
-                <w:szCs w:val="24"/>
-              </w:rPr>
-              <w:t xml:space="preserve">) : </w:t>
-            </w:r>
-            <w:proofErr w:type="spellStart"/>
-            <w:r>
-              <w:rPr>
-                <w:rFonts w:ascii="Times New Roman" w:hAnsi="Times New Roman" w:cs="Times New Roman"/>
-                <w:sz w:val="24"/>
-                <w:szCs w:val="24"/>
-              </w:rPr>
-              <w:t>int</w:t>
-            </w:r>
-            <w:proofErr w:type="spellEnd"/>
-          </w:p>
-          <w:p>
-            <w:pPr>
-              <w:spacing w:line="360" w:lineRule="auto"/>
-              <w:rPr>
-                <w:rFonts w:ascii="Times New Roman" w:hAnsi="Times New Roman" w:cs="Times New Roman"/>
-                <w:b w:val="0"/>
-                <w:bCs w:val="0"/>
-                <w:sz w:val="24"/>
-                <w:szCs w:val="24"/>
-              </w:rPr>
-            </w:pPr>
-            <w:r>
-              <w:rPr>
-                <w:rFonts w:ascii="Times New Roman" w:hAnsi="Times New Roman" w:cs="Times New Roman"/>
-                <w:sz w:val="24"/>
-                <w:szCs w:val="24"/>
-              </w:rPr>
-              <w:t xml:space="preserve">+ </w:t>
-            </w:r>
-            <w:proofErr w:type="spellStart"/>
-            <w:proofErr w:type="gramStart"/>
-            <w:r>
-              <w:rPr>
-                <w:rFonts w:ascii="Times New Roman" w:hAnsi="Times New Roman" w:cs="Times New Roman"/>
-                <w:sz w:val="24"/>
-                <w:szCs w:val="24"/>
-              </w:rPr>
-              <w:t>setPosicionY</w:t>
-            </w:r>
-            <w:proofErr w:type="spellEnd"/>
-            <w:r>
-              <w:rPr>
-                <w:rFonts w:ascii="Times New Roman" w:hAnsi="Times New Roman" w:cs="Times New Roman"/>
-                <w:sz w:val="24"/>
-                <w:szCs w:val="24"/>
-              </w:rPr>
-              <w:t>(</w:t>
-            </w:r>
-            <w:proofErr w:type="gramEnd"/>
-            <w:r>
-              <w:rPr>
-                <w:rFonts w:ascii="Times New Roman" w:hAnsi="Times New Roman" w:cs="Times New Roman"/>
-                <w:sz w:val="24"/>
-                <w:szCs w:val="24"/>
-              </w:rPr>
-              <w:t xml:space="preserve">) : </w:t>
-            </w:r>
-            <w:proofErr w:type="spellStart"/>
-            <w:r>
-              <w:rPr>
-                <w:rFonts w:ascii="Times New Roman" w:hAnsi="Times New Roman" w:cs="Times New Roman"/>
-                <w:sz w:val="24"/>
-                <w:szCs w:val="24"/>
-              </w:rPr>
-              <w:t>int</w:t>
-            </w:r>
-            <w:proofErr w:type="spellEnd"/>
+            <w:proofErr w:type="gramStart"/>
+            <w:r>
+              <w:rPr>
+                <w:rFonts w:ascii="Times New Roman" w:hAnsi="Times New Roman" w:cs="Times New Roman"/>
+                <w:sz w:val="24"/>
+                <w:szCs w:val="24"/>
+              </w:rPr>
+              <w:t>setPosicionY(</w:t>
+            </w:r>
+            <w:proofErr w:type="gramEnd"/>
+            <w:r>
+              <w:rPr>
+                <w:rFonts w:ascii="Times New Roman" w:hAnsi="Times New Roman" w:cs="Times New Roman"/>
+                <w:sz w:val="24"/>
+                <w:szCs w:val="24"/>
+              </w:rPr>
+              <w:t>) : int</w:t>
+            </w:r>
           </w:p>
         </w:tc>
       </w:tr>
@@ -1566,6 +1056,9 @@
       <w:pPr>
         <w:spacing w:line="360" w:lineRule="auto"/>
       </w:pPr>
+      <w:r>
+        <w:t>Esta es clase es la encarga de generar todos los movientes del personaje y sus características</w:t>
+      </w:r>
     </w:p>
     <w:p>
       <w:r>
@@ -1605,7 +1098,6 @@
                 <w:szCs w:val="24"/>
               </w:rPr>
             </w:pPr>
-            <w:proofErr w:type="spellStart"/>
             <w:r>
               <w:rPr>
                 <w:rFonts w:ascii="Times New Roman" w:hAnsi="Times New Roman" w:cs="Times New Roman"/>
@@ -1615,7 +1107,6 @@
               <w:lastRenderedPageBreak/>
               <w:t>Menu</w:t>
             </w:r>
-            <w:proofErr w:type="spellEnd"/>
           </w:p>
         </w:tc>
       </w:tr>
@@ -1662,24 +1153,14 @@
               </w:rPr>
               <w:t xml:space="preserve">- </w:t>
             </w:r>
-            <w:proofErr w:type="spellStart"/>
-            <w:proofErr w:type="gramStart"/>
-            <w:r>
-              <w:rPr>
-                <w:rFonts w:ascii="Times New Roman" w:hAnsi="Times New Roman" w:cs="Times New Roman"/>
-                <w:sz w:val="24"/>
-                <w:szCs w:val="24"/>
-              </w:rPr>
-              <w:t>nombreUsuario</w:t>
-            </w:r>
-            <w:proofErr w:type="spellEnd"/>
-            <w:r>
-              <w:rPr>
-                <w:rFonts w:ascii="Times New Roman" w:hAnsi="Times New Roman" w:cs="Times New Roman"/>
-                <w:sz w:val="24"/>
-                <w:szCs w:val="24"/>
-              </w:rPr>
-              <w:t xml:space="preserve"> :</w:t>
+            <w:proofErr w:type="gramStart"/>
+            <w:r>
+              <w:rPr>
+                <w:rFonts w:ascii="Times New Roman" w:hAnsi="Times New Roman" w:cs="Times New Roman"/>
+                <w:sz w:val="24"/>
+                <w:szCs w:val="24"/>
+              </w:rPr>
+              <w:t>nombreUsuario :</w:t>
             </w:r>
             <w:proofErr w:type="gramEnd"/>
             <w:r>
@@ -1744,24 +1225,14 @@
               </w:rPr>
               <w:t xml:space="preserve">- </w:t>
             </w:r>
-            <w:proofErr w:type="spellStart"/>
-            <w:proofErr w:type="gramStart"/>
-            <w:r>
-              <w:rPr>
-                <w:rFonts w:ascii="Times New Roman" w:hAnsi="Times New Roman" w:cs="Times New Roman"/>
-                <w:sz w:val="24"/>
-                <w:szCs w:val="24"/>
-              </w:rPr>
-              <w:t>botonInicio</w:t>
-            </w:r>
-            <w:proofErr w:type="spellEnd"/>
-            <w:r>
-              <w:rPr>
-                <w:rFonts w:ascii="Times New Roman" w:hAnsi="Times New Roman" w:cs="Times New Roman"/>
-                <w:sz w:val="24"/>
-                <w:szCs w:val="24"/>
-              </w:rPr>
-              <w:t xml:space="preserve"> :</w:t>
+            <w:proofErr w:type="gramStart"/>
+            <w:r>
+              <w:rPr>
+                <w:rFonts w:ascii="Times New Roman" w:hAnsi="Times New Roman" w:cs="Times New Roman"/>
+                <w:sz w:val="24"/>
+                <w:szCs w:val="24"/>
+              </w:rPr>
+              <w:t>botonInicio :</w:t>
             </w:r>
             <w:proofErr w:type="gramEnd"/>
           </w:p>
@@ -1824,8 +1295,19 @@
       </w:tr>
     </w:tbl>
     <w:p/>
-    <w:p/>
-    <w:p/>
+    <w:p>
+      <w:r>
+        <w:t xml:space="preserve">En esta se gestiona el menú de opciones que tendrá el </w:t>
+      </w:r>
+      <w:bookmarkStart w:id="0" w:name="_GoBack"/>
+      <w:bookmarkEnd w:id="0"/>
+      <w:r>
+        <w:t>usuario,</w:t>
+      </w:r>
+      <w:r>
+        <w:t xml:space="preserve"> como ingresar su nombre de usuario y la opción de iniciar el multijugador.</w:t>
+      </w:r>
+    </w:p>
     <w:p/>
     <w:p/>
     <w:p/>
@@ -1919,24 +1401,14 @@
               </w:rPr>
               <w:t xml:space="preserve">- </w:t>
             </w:r>
-            <w:proofErr w:type="spellStart"/>
-            <w:proofErr w:type="gramStart"/>
-            <w:r>
-              <w:rPr>
-                <w:rFonts w:ascii="Times New Roman" w:hAnsi="Times New Roman" w:cs="Times New Roman"/>
-                <w:sz w:val="24"/>
-                <w:szCs w:val="24"/>
-              </w:rPr>
-              <w:t>sprite</w:t>
-            </w:r>
-            <w:proofErr w:type="spellEnd"/>
-            <w:r>
-              <w:rPr>
-                <w:rFonts w:ascii="Times New Roman" w:hAnsi="Times New Roman" w:cs="Times New Roman"/>
-                <w:sz w:val="24"/>
-                <w:szCs w:val="24"/>
-              </w:rPr>
-              <w:t xml:space="preserve"> :</w:t>
+            <w:proofErr w:type="gramStart"/>
+            <w:r>
+              <w:rPr>
+                <w:rFonts w:ascii="Times New Roman" w:hAnsi="Times New Roman" w:cs="Times New Roman"/>
+                <w:sz w:val="24"/>
+                <w:szCs w:val="24"/>
+              </w:rPr>
+              <w:t>sprite :</w:t>
             </w:r>
             <w:proofErr w:type="gramEnd"/>
           </w:p>
@@ -1959,61 +1431,33 @@
               </w:rPr>
               <w:t xml:space="preserve">- </w:t>
             </w:r>
-            <w:proofErr w:type="spellStart"/>
-            <w:proofErr w:type="gramStart"/>
-            <w:r>
-              <w:rPr>
-                <w:rFonts w:ascii="Times New Roman" w:hAnsi="Times New Roman" w:cs="Times New Roman"/>
-                <w:sz w:val="24"/>
-                <w:szCs w:val="24"/>
-              </w:rPr>
-              <w:t>posiciónX</w:t>
-            </w:r>
-            <w:proofErr w:type="spellEnd"/>
-            <w:r>
-              <w:rPr>
-                <w:rFonts w:ascii="Times New Roman" w:hAnsi="Times New Roman" w:cs="Times New Roman"/>
-                <w:sz w:val="24"/>
-                <w:szCs w:val="24"/>
-              </w:rPr>
-              <w:t xml:space="preserve"> :</w:t>
-            </w:r>
-            <w:proofErr w:type="gramEnd"/>
-          </w:p>
-          <w:p>
-            <w:pPr>
-              <w:spacing w:line="360" w:lineRule="auto"/>
-              <w:rPr>
-                <w:rFonts w:ascii="Times New Roman" w:hAnsi="Times New Roman" w:cs="Times New Roman"/>
-                <w:sz w:val="24"/>
-                <w:szCs w:val="24"/>
-              </w:rPr>
-            </w:pPr>
-            <w:r>
-              <w:rPr>
-                <w:rFonts w:ascii="Times New Roman" w:hAnsi="Times New Roman" w:cs="Times New Roman"/>
-                <w:sz w:val="24"/>
-                <w:szCs w:val="24"/>
-              </w:rPr>
-              <w:t>-</w:t>
-            </w:r>
-            <w:proofErr w:type="spellStart"/>
-            <w:r>
-              <w:rPr>
-                <w:rFonts w:ascii="Times New Roman" w:hAnsi="Times New Roman" w:cs="Times New Roman"/>
-                <w:sz w:val="24"/>
-                <w:szCs w:val="24"/>
-              </w:rPr>
-              <w:t>posicionY</w:t>
-            </w:r>
-            <w:proofErr w:type="spellEnd"/>
-            <w:r>
-              <w:rPr>
-                <w:rFonts w:ascii="Times New Roman" w:hAnsi="Times New Roman" w:cs="Times New Roman"/>
-                <w:sz w:val="24"/>
-                <w:szCs w:val="24"/>
-              </w:rPr>
-              <w:t>:</w:t>
+            <w:proofErr w:type="gramStart"/>
+            <w:r>
+              <w:rPr>
+                <w:rFonts w:ascii="Times New Roman" w:hAnsi="Times New Roman" w:cs="Times New Roman"/>
+                <w:sz w:val="24"/>
+                <w:szCs w:val="24"/>
+              </w:rPr>
+              <w:t>posiciónX :</w:t>
+            </w:r>
+            <w:proofErr w:type="gramEnd"/>
+          </w:p>
+          <w:p>
+            <w:pPr>
+              <w:spacing w:line="360" w:lineRule="auto"/>
+              <w:rPr>
+                <w:rFonts w:ascii="Times New Roman" w:hAnsi="Times New Roman" w:cs="Times New Roman"/>
+                <w:sz w:val="24"/>
+                <w:szCs w:val="24"/>
+              </w:rPr>
+            </w:pPr>
+            <w:r>
+              <w:rPr>
+                <w:rFonts w:ascii="Times New Roman" w:hAnsi="Times New Roman" w:cs="Times New Roman"/>
+                <w:sz w:val="24"/>
+                <w:szCs w:val="24"/>
+              </w:rPr>
+              <w:t>-posicionY:</w:t>
             </w:r>
           </w:p>
           <w:p>
@@ -2070,16 +1514,193 @@
                 <w:sz w:val="24"/>
                 <w:szCs w:val="24"/>
               </w:rPr>
+              <w:t>+ ge</w:t>
+            </w:r>
+            <w:r>
+              <w:rPr>
+                <w:rFonts w:ascii="Times New Roman" w:hAnsi="Times New Roman" w:cs="Times New Roman"/>
+                <w:sz w:val="24"/>
+                <w:szCs w:val="24"/>
+              </w:rPr>
+              <w:t>tSprite</w:t>
+            </w:r>
+            <w:r>
+              <w:rPr>
+                <w:rFonts w:ascii="Times New Roman" w:hAnsi="Times New Roman" w:cs="Times New Roman"/>
+                <w:sz w:val="24"/>
+                <w:szCs w:val="24"/>
+              </w:rPr>
+              <w:t xml:space="preserve"> (</w:t>
+            </w:r>
+            <w:proofErr w:type="gramStart"/>
+            <w:r>
+              <w:rPr>
+                <w:rFonts w:ascii="Times New Roman" w:hAnsi="Times New Roman" w:cs="Times New Roman"/>
+                <w:sz w:val="24"/>
+                <w:szCs w:val="24"/>
+              </w:rPr>
+              <w:t>) :</w:t>
+            </w:r>
+            <w:proofErr w:type="gramEnd"/>
+          </w:p>
+          <w:p>
+            <w:pPr>
+              <w:spacing w:line="360" w:lineRule="auto"/>
+              <w:rPr>
+                <w:rFonts w:ascii="Times New Roman" w:hAnsi="Times New Roman" w:cs="Times New Roman"/>
+                <w:b w:val="0"/>
+                <w:bCs w:val="0"/>
+                <w:sz w:val="24"/>
+                <w:szCs w:val="24"/>
+              </w:rPr>
+            </w:pPr>
+            <w:r>
+              <w:rPr>
+                <w:rFonts w:ascii="Times New Roman" w:hAnsi="Times New Roman" w:cs="Times New Roman"/>
+                <w:sz w:val="24"/>
+                <w:szCs w:val="24"/>
+              </w:rPr>
+              <w:t>+ ge</w:t>
+            </w:r>
+            <w:r>
+              <w:rPr>
+                <w:rFonts w:ascii="Times New Roman" w:hAnsi="Times New Roman" w:cs="Times New Roman"/>
+                <w:sz w:val="24"/>
+                <w:szCs w:val="24"/>
+              </w:rPr>
+              <w:t>tPosicionX</w:t>
+            </w:r>
+            <w:r>
+              <w:rPr>
+                <w:rFonts w:ascii="Times New Roman" w:hAnsi="Times New Roman" w:cs="Times New Roman"/>
+                <w:sz w:val="24"/>
+                <w:szCs w:val="24"/>
+              </w:rPr>
+              <w:t xml:space="preserve"> (</w:t>
+            </w:r>
+            <w:proofErr w:type="gramStart"/>
+            <w:r>
+              <w:rPr>
+                <w:rFonts w:ascii="Times New Roman" w:hAnsi="Times New Roman" w:cs="Times New Roman"/>
+                <w:sz w:val="24"/>
+                <w:szCs w:val="24"/>
+              </w:rPr>
+              <w:t>) :</w:t>
+            </w:r>
+            <w:proofErr w:type="gramEnd"/>
+          </w:p>
+          <w:p>
+            <w:pPr>
+              <w:spacing w:line="360" w:lineRule="auto"/>
+              <w:rPr>
+                <w:rFonts w:ascii="Times New Roman" w:hAnsi="Times New Roman" w:cs="Times New Roman"/>
+                <w:b w:val="0"/>
+                <w:bCs w:val="0"/>
+                <w:sz w:val="24"/>
+                <w:szCs w:val="24"/>
+              </w:rPr>
+            </w:pPr>
+            <w:r>
+              <w:rPr>
+                <w:rFonts w:ascii="Times New Roman" w:hAnsi="Times New Roman" w:cs="Times New Roman"/>
+                <w:sz w:val="24"/>
+                <w:szCs w:val="24"/>
+              </w:rPr>
+              <w:t>+ ge</w:t>
+            </w:r>
+            <w:r>
+              <w:rPr>
+                <w:rFonts w:ascii="Times New Roman" w:hAnsi="Times New Roman" w:cs="Times New Roman"/>
+                <w:sz w:val="24"/>
+                <w:szCs w:val="24"/>
+              </w:rPr>
+              <w:t>tPosicionY</w:t>
+            </w:r>
+            <w:r>
+              <w:rPr>
+                <w:rFonts w:ascii="Times New Roman" w:hAnsi="Times New Roman" w:cs="Times New Roman"/>
+                <w:sz w:val="24"/>
+                <w:szCs w:val="24"/>
+              </w:rPr>
+              <w:t xml:space="preserve"> (</w:t>
+            </w:r>
+            <w:proofErr w:type="gramStart"/>
+            <w:r>
+              <w:rPr>
+                <w:rFonts w:ascii="Times New Roman" w:hAnsi="Times New Roman" w:cs="Times New Roman"/>
+                <w:sz w:val="24"/>
+                <w:szCs w:val="24"/>
+              </w:rPr>
+              <w:t>) :</w:t>
+            </w:r>
+            <w:proofErr w:type="gramEnd"/>
+            <w:r>
+              <w:rPr>
+                <w:rFonts w:ascii="Times New Roman" w:hAnsi="Times New Roman" w:cs="Times New Roman"/>
+                <w:sz w:val="24"/>
+                <w:szCs w:val="24"/>
+              </w:rPr>
+              <w:t xml:space="preserve"> </w:t>
+            </w:r>
+          </w:p>
+          <w:p>
+            <w:pPr>
+              <w:spacing w:line="360" w:lineRule="auto"/>
+              <w:rPr>
+                <w:rFonts w:ascii="Times New Roman" w:hAnsi="Times New Roman" w:cs="Times New Roman"/>
+                <w:b w:val="0"/>
+                <w:bCs w:val="0"/>
+                <w:sz w:val="24"/>
+                <w:szCs w:val="24"/>
+              </w:rPr>
+            </w:pPr>
+          </w:p>
+          <w:p>
+            <w:pPr>
+              <w:spacing w:line="360" w:lineRule="auto"/>
+              <w:rPr>
+                <w:rFonts w:ascii="Times New Roman" w:hAnsi="Times New Roman" w:cs="Times New Roman"/>
+                <w:b w:val="0"/>
+                <w:bCs w:val="0"/>
+                <w:sz w:val="24"/>
+                <w:szCs w:val="24"/>
+              </w:rPr>
+            </w:pPr>
+          </w:p>
+          <w:p>
+            <w:pPr>
+              <w:spacing w:line="360" w:lineRule="auto"/>
+              <w:rPr>
+                <w:rFonts w:ascii="Times New Roman" w:hAnsi="Times New Roman" w:cs="Times New Roman"/>
+                <w:b w:val="0"/>
+                <w:bCs w:val="0"/>
+                <w:sz w:val="24"/>
+                <w:szCs w:val="24"/>
+              </w:rPr>
+            </w:pPr>
+            <w:r>
+              <w:rPr>
+                <w:rFonts w:ascii="Times New Roman" w:hAnsi="Times New Roman" w:cs="Times New Roman"/>
+                <w:sz w:val="24"/>
+                <w:szCs w:val="24"/>
+              </w:rPr>
               <w:t xml:space="preserve">+ </w:t>
             </w:r>
-            <w:proofErr w:type="spellStart"/>
-            <w:r>
-              <w:rPr>
-                <w:rFonts w:ascii="Times New Roman" w:hAnsi="Times New Roman" w:cs="Times New Roman"/>
-                <w:sz w:val="24"/>
-                <w:szCs w:val="24"/>
-              </w:rPr>
-              <w:t>ge</w:t>
+            <w:r>
+              <w:rPr>
+                <w:rFonts w:ascii="Times New Roman" w:hAnsi="Times New Roman" w:cs="Times New Roman"/>
+                <w:sz w:val="24"/>
+                <w:szCs w:val="24"/>
+              </w:rPr>
+              <w:t>s</w:t>
+            </w:r>
+            <w:r>
+              <w:rPr>
+                <w:rFonts w:ascii="Times New Roman" w:hAnsi="Times New Roman" w:cs="Times New Roman"/>
+                <w:sz w:val="24"/>
+                <w:szCs w:val="24"/>
+              </w:rPr>
+              <w:t>e</w:t>
             </w:r>
             <w:r>
               <w:rPr>
@@ -2089,7 +1710,6 @@
               </w:rPr>
               <w:t>tSprite</w:t>
             </w:r>
-            <w:proofErr w:type="spellEnd"/>
             <w:r>
               <w:rPr>
                 <w:rFonts w:ascii="Times New Roman" w:hAnsi="Times New Roman" w:cs="Times New Roman"/>
@@ -2128,32 +1748,30 @@
               </w:rPr>
               <w:t xml:space="preserve">+ </w:t>
             </w:r>
-            <w:proofErr w:type="spellStart"/>
-            <w:r>
-              <w:rPr>
-                <w:rFonts w:ascii="Times New Roman" w:hAnsi="Times New Roman" w:cs="Times New Roman"/>
-                <w:sz w:val="24"/>
-                <w:szCs w:val="24"/>
-              </w:rPr>
-              <w:t>ge</w:t>
-            </w:r>
-            <w:r>
-              <w:rPr>
-                <w:rFonts w:ascii="Times New Roman" w:hAnsi="Times New Roman" w:cs="Times New Roman"/>
-                <w:sz w:val="24"/>
-                <w:szCs w:val="24"/>
-              </w:rPr>
-              <w:t>t</w:t>
-            </w:r>
-            <w:r>
-              <w:rPr>
-                <w:rFonts w:ascii="Times New Roman" w:hAnsi="Times New Roman" w:cs="Times New Roman"/>
-                <w:sz w:val="24"/>
-                <w:szCs w:val="24"/>
-              </w:rPr>
-              <w:t>PosicionX</w:t>
-            </w:r>
-            <w:proofErr w:type="spellEnd"/>
+            <w:r>
+              <w:rPr>
+                <w:rFonts w:ascii="Times New Roman" w:hAnsi="Times New Roman" w:cs="Times New Roman"/>
+                <w:sz w:val="24"/>
+                <w:szCs w:val="24"/>
+              </w:rPr>
+              <w:t>s</w:t>
+            </w:r>
+            <w:r>
+              <w:rPr>
+                <w:rFonts w:ascii="Times New Roman" w:hAnsi="Times New Roman" w:cs="Times New Roman"/>
+                <w:sz w:val="24"/>
+                <w:szCs w:val="24"/>
+              </w:rPr>
+              <w:t>e</w:t>
+            </w:r>
+            <w:r>
+              <w:rPr>
+                <w:rFonts w:ascii="Times New Roman" w:hAnsi="Times New Roman" w:cs="Times New Roman"/>
+                <w:sz w:val="24"/>
+                <w:szCs w:val="24"/>
+              </w:rPr>
+              <w:t>tPosicionX</w:t>
+            </w:r>
             <w:r>
               <w:rPr>
                 <w:rFonts w:ascii="Times New Roman" w:hAnsi="Times New Roman" w:cs="Times New Roman"/>
@@ -2192,103 +1810,6 @@
               </w:rPr>
               <w:t xml:space="preserve">+ </w:t>
             </w:r>
-            <w:proofErr w:type="spellStart"/>
-            <w:r>
-              <w:rPr>
-                <w:rFonts w:ascii="Times New Roman" w:hAnsi="Times New Roman" w:cs="Times New Roman"/>
-                <w:sz w:val="24"/>
-                <w:szCs w:val="24"/>
-              </w:rPr>
-              <w:t>ge</w:t>
-            </w:r>
-            <w:r>
-              <w:rPr>
-                <w:rFonts w:ascii="Times New Roman" w:hAnsi="Times New Roman" w:cs="Times New Roman"/>
-                <w:sz w:val="24"/>
-                <w:szCs w:val="24"/>
-              </w:rPr>
-              <w:t>t</w:t>
-            </w:r>
-            <w:r>
-              <w:rPr>
-                <w:rFonts w:ascii="Times New Roman" w:hAnsi="Times New Roman" w:cs="Times New Roman"/>
-                <w:sz w:val="24"/>
-                <w:szCs w:val="24"/>
-              </w:rPr>
-              <w:t>PosicionY</w:t>
-            </w:r>
-            <w:proofErr w:type="spellEnd"/>
-            <w:r>
-              <w:rPr>
-                <w:rFonts w:ascii="Times New Roman" w:hAnsi="Times New Roman" w:cs="Times New Roman"/>
-                <w:sz w:val="24"/>
-                <w:szCs w:val="24"/>
-              </w:rPr>
-              <w:t xml:space="preserve"> (</w:t>
-            </w:r>
-            <w:proofErr w:type="gramStart"/>
-            <w:r>
-              <w:rPr>
-                <w:rFonts w:ascii="Times New Roman" w:hAnsi="Times New Roman" w:cs="Times New Roman"/>
-                <w:sz w:val="24"/>
-                <w:szCs w:val="24"/>
-              </w:rPr>
-              <w:t>) :</w:t>
-            </w:r>
-            <w:proofErr w:type="gramEnd"/>
-            <w:r>
-              <w:rPr>
-                <w:rFonts w:ascii="Times New Roman" w:hAnsi="Times New Roman" w:cs="Times New Roman"/>
-                <w:sz w:val="24"/>
-                <w:szCs w:val="24"/>
-              </w:rPr>
-              <w:t xml:space="preserve"> </w:t>
-            </w:r>
-          </w:p>
-          <w:p>
-            <w:pPr>
-              <w:spacing w:line="360" w:lineRule="auto"/>
-              <w:rPr>
-                <w:rFonts w:ascii="Times New Roman" w:hAnsi="Times New Roman" w:cs="Times New Roman"/>
-                <w:b w:val="0"/>
-                <w:bCs w:val="0"/>
-                <w:sz w:val="24"/>
-                <w:szCs w:val="24"/>
-              </w:rPr>
-            </w:pPr>
-          </w:p>
-          <w:p>
-            <w:pPr>
-              <w:spacing w:line="360" w:lineRule="auto"/>
-              <w:rPr>
-                <w:rFonts w:ascii="Times New Roman" w:hAnsi="Times New Roman" w:cs="Times New Roman"/>
-                <w:b w:val="0"/>
-                <w:bCs w:val="0"/>
-                <w:sz w:val="24"/>
-                <w:szCs w:val="24"/>
-              </w:rPr>
-            </w:pPr>
-          </w:p>
-          <w:p>
-            <w:pPr>
-              <w:spacing w:line="360" w:lineRule="auto"/>
-              <w:rPr>
-                <w:rFonts w:ascii="Times New Roman" w:hAnsi="Times New Roman" w:cs="Times New Roman"/>
-                <w:b w:val="0"/>
-                <w:bCs w:val="0"/>
-                <w:sz w:val="24"/>
-                <w:szCs w:val="24"/>
-              </w:rPr>
-            </w:pPr>
-            <w:r>
-              <w:rPr>
-                <w:rFonts w:ascii="Times New Roman" w:hAnsi="Times New Roman" w:cs="Times New Roman"/>
-                <w:sz w:val="24"/>
-                <w:szCs w:val="24"/>
-              </w:rPr>
-              <w:t xml:space="preserve">+ </w:t>
-            </w:r>
-            <w:proofErr w:type="spellStart"/>
             <w:r>
               <w:rPr>
                 <w:rFonts w:ascii="Times New Roman" w:hAnsi="Times New Roman" w:cs="Times New Roman"/>
@@ -2311,137 +1832,8 @@
                 <w:sz w:val="24"/>
                 <w:szCs w:val="24"/>
               </w:rPr>
-              <w:t>tSprite</w:t>
-            </w:r>
-            <w:proofErr w:type="spellEnd"/>
-            <w:r>
-              <w:rPr>
-                <w:rFonts w:ascii="Times New Roman" w:hAnsi="Times New Roman" w:cs="Times New Roman"/>
-                <w:sz w:val="24"/>
-                <w:szCs w:val="24"/>
-              </w:rPr>
-              <w:t xml:space="preserve"> (</w:t>
-            </w:r>
-            <w:proofErr w:type="gramStart"/>
-            <w:r>
-              <w:rPr>
-                <w:rFonts w:ascii="Times New Roman" w:hAnsi="Times New Roman" w:cs="Times New Roman"/>
-                <w:sz w:val="24"/>
-                <w:szCs w:val="24"/>
-              </w:rPr>
-              <w:t>) :</w:t>
-            </w:r>
-            <w:proofErr w:type="gramEnd"/>
-          </w:p>
-          <w:p>
-            <w:pPr>
-              <w:spacing w:line="360" w:lineRule="auto"/>
-              <w:rPr>
-                <w:rFonts w:ascii="Times New Roman" w:hAnsi="Times New Roman" w:cs="Times New Roman"/>
-                <w:b w:val="0"/>
-                <w:bCs w:val="0"/>
-                <w:sz w:val="24"/>
-                <w:szCs w:val="24"/>
-              </w:rPr>
-            </w:pPr>
-            <w:r>
-              <w:rPr>
-                <w:rFonts w:ascii="Times New Roman" w:hAnsi="Times New Roman" w:cs="Times New Roman"/>
-                <w:sz w:val="24"/>
-                <w:szCs w:val="24"/>
-              </w:rPr>
-              <w:t xml:space="preserve">+ </w:t>
-            </w:r>
-            <w:proofErr w:type="spellStart"/>
-            <w:r>
-              <w:rPr>
-                <w:rFonts w:ascii="Times New Roman" w:hAnsi="Times New Roman" w:cs="Times New Roman"/>
-                <w:sz w:val="24"/>
-                <w:szCs w:val="24"/>
-              </w:rPr>
-              <w:t>s</w:t>
-            </w:r>
-            <w:r>
-              <w:rPr>
-                <w:rFonts w:ascii="Times New Roman" w:hAnsi="Times New Roman" w:cs="Times New Roman"/>
-                <w:sz w:val="24"/>
-                <w:szCs w:val="24"/>
-              </w:rPr>
-              <w:t>e</w:t>
-            </w:r>
-            <w:r>
-              <w:rPr>
-                <w:rFonts w:ascii="Times New Roman" w:hAnsi="Times New Roman" w:cs="Times New Roman"/>
-                <w:sz w:val="24"/>
-                <w:szCs w:val="24"/>
-              </w:rPr>
-              <w:t>tPosicionX</w:t>
-            </w:r>
-            <w:proofErr w:type="spellEnd"/>
-            <w:r>
-              <w:rPr>
-                <w:rFonts w:ascii="Times New Roman" w:hAnsi="Times New Roman" w:cs="Times New Roman"/>
-                <w:sz w:val="24"/>
-                <w:szCs w:val="24"/>
-              </w:rPr>
-              <w:t xml:space="preserve"> (</w:t>
-            </w:r>
-            <w:proofErr w:type="gramStart"/>
-            <w:r>
-              <w:rPr>
-                <w:rFonts w:ascii="Times New Roman" w:hAnsi="Times New Roman" w:cs="Times New Roman"/>
-                <w:sz w:val="24"/>
-                <w:szCs w:val="24"/>
-              </w:rPr>
-              <w:t>) :</w:t>
-            </w:r>
-            <w:proofErr w:type="gramEnd"/>
-          </w:p>
-          <w:p>
-            <w:pPr>
-              <w:spacing w:line="360" w:lineRule="auto"/>
-              <w:rPr>
-                <w:rFonts w:ascii="Times New Roman" w:hAnsi="Times New Roman" w:cs="Times New Roman"/>
-                <w:b w:val="0"/>
-                <w:bCs w:val="0"/>
-                <w:sz w:val="24"/>
-                <w:szCs w:val="24"/>
-              </w:rPr>
-            </w:pPr>
-            <w:r>
-              <w:rPr>
-                <w:rFonts w:ascii="Times New Roman" w:hAnsi="Times New Roman" w:cs="Times New Roman"/>
-                <w:sz w:val="24"/>
-                <w:szCs w:val="24"/>
-              </w:rPr>
-              <w:t xml:space="preserve">+ </w:t>
-            </w:r>
-            <w:proofErr w:type="spellStart"/>
-            <w:r>
-              <w:rPr>
-                <w:rFonts w:ascii="Times New Roman" w:hAnsi="Times New Roman" w:cs="Times New Roman"/>
-                <w:sz w:val="24"/>
-                <w:szCs w:val="24"/>
-              </w:rPr>
-              <w:t>s</w:t>
-            </w:r>
-            <w:r>
-              <w:rPr>
-                <w:rFonts w:ascii="Times New Roman" w:hAnsi="Times New Roman" w:cs="Times New Roman"/>
-                <w:sz w:val="24"/>
-                <w:szCs w:val="24"/>
-              </w:rPr>
-              <w:t>e</w:t>
-            </w:r>
-            <w:r>
-              <w:rPr>
-                <w:rFonts w:ascii="Times New Roman" w:hAnsi="Times New Roman" w:cs="Times New Roman"/>
-                <w:sz w:val="24"/>
-                <w:szCs w:val="24"/>
-              </w:rPr>
               <w:t>tPosicionY</w:t>
             </w:r>
-            <w:proofErr w:type="spellEnd"/>
             <w:r>
               <w:rPr>
                 <w:rFonts w:ascii="Times New Roman" w:hAnsi="Times New Roman" w:cs="Times New Roman"/>
@@ -2482,6 +1874,14 @@
         </w:tc>
       </w:tr>
     </w:tbl>
+    <w:p/>
+    <w:p>
+      <w:r>
+        <w:t>Esta clase almacena los obstáculos o plataforma con los que interactuara el personaje de el juego</w:t>
+      </w:r>
+    </w:p>
+    <w:p/>
+    <w:p/>
     <w:p/>
     <w:p/>
     <w:p/>
@@ -2538,6 +1938,7 @@
                 <w:sz w:val="24"/>
                 <w:szCs w:val="24"/>
               </w:rPr>
+              <w:lastRenderedPageBreak/>
               <w:t>Flor</w:t>
             </w:r>
           </w:p>
@@ -2586,17 +1987,45 @@
               </w:rPr>
               <w:t xml:space="preserve">- </w:t>
             </w:r>
-            <w:proofErr w:type="spellStart"/>
-            <w:proofErr w:type="gramStart"/>
-            <w:r>
-              <w:rPr>
-                <w:rFonts w:ascii="Times New Roman" w:hAnsi="Times New Roman" w:cs="Times New Roman"/>
-                <w:sz w:val="24"/>
-                <w:szCs w:val="24"/>
-              </w:rPr>
-              <w:t>sprite</w:t>
-            </w:r>
-            <w:proofErr w:type="spellEnd"/>
+            <w:proofErr w:type="gramStart"/>
+            <w:r>
+              <w:rPr>
+                <w:rFonts w:ascii="Times New Roman" w:hAnsi="Times New Roman" w:cs="Times New Roman"/>
+                <w:sz w:val="24"/>
+                <w:szCs w:val="24"/>
+              </w:rPr>
+              <w:t>sprite :</w:t>
+            </w:r>
+            <w:proofErr w:type="gramEnd"/>
+          </w:p>
+          <w:p>
+            <w:pPr>
+              <w:spacing w:line="360" w:lineRule="auto"/>
+              <w:rPr>
+                <w:rFonts w:ascii="Times New Roman" w:hAnsi="Times New Roman" w:cs="Times New Roman"/>
+                <w:b w:val="0"/>
+                <w:bCs w:val="0"/>
+                <w:sz w:val="24"/>
+                <w:szCs w:val="24"/>
+              </w:rPr>
+            </w:pPr>
+            <w:r>
+              <w:rPr>
+                <w:rFonts w:ascii="Times New Roman" w:hAnsi="Times New Roman" w:cs="Times New Roman"/>
+                <w:sz w:val="24"/>
+                <w:szCs w:val="24"/>
+              </w:rPr>
+              <w:t xml:space="preserve">-  </w:t>
+            </w:r>
+            <w:proofErr w:type="gramStart"/>
+            <w:r>
+              <w:rPr>
+                <w:rFonts w:ascii="Times New Roman" w:hAnsi="Times New Roman" w:cs="Times New Roman"/>
+                <w:sz w:val="24"/>
+                <w:szCs w:val="24"/>
+              </w:rPr>
+              <w:t>moviendoUp</w:t>
+            </w:r>
             <w:r>
               <w:rPr>
                 <w:rFonts w:ascii="Times New Roman" w:hAnsi="Times New Roman" w:cs="Times New Roman"/>
@@ -2606,6 +2035,14 @@
               <w:t xml:space="preserve"> :</w:t>
             </w:r>
             <w:proofErr w:type="gramEnd"/>
+            <w:r>
+              <w:rPr>
+                <w:rFonts w:ascii="Times New Roman" w:hAnsi="Times New Roman" w:cs="Times New Roman"/>
+                <w:sz w:val="24"/>
+                <w:szCs w:val="24"/>
+              </w:rPr>
+              <w:t xml:space="preserve"> bool</w:t>
+            </w:r>
           </w:p>
           <w:p>
             <w:pPr>
@@ -2626,16 +2063,6 @@
               </w:rPr>
               <w:t xml:space="preserve">-  </w:t>
             </w:r>
-            <w:proofErr w:type="gramStart"/>
-            <w:r>
-              <w:rPr>
-                <w:rFonts w:ascii="Times New Roman" w:hAnsi="Times New Roman" w:cs="Times New Roman"/>
-                <w:sz w:val="24"/>
-                <w:szCs w:val="24"/>
-              </w:rPr>
-              <w:t>arriba :</w:t>
-            </w:r>
-            <w:proofErr w:type="gramEnd"/>
             <w:r>
               <w:rPr>
                 <w:rFonts w:ascii="Times New Roman" w:hAnsi="Times New Roman" w:cs="Times New Roman"/>
@@ -2644,140 +2071,87 @@
               </w:rPr>
               <w:t xml:space="preserve"> </w:t>
             </w:r>
-            <w:proofErr w:type="spellStart"/>
-            <w:r>
-              <w:rPr>
-                <w:rFonts w:ascii="Times New Roman" w:hAnsi="Times New Roman" w:cs="Times New Roman"/>
-                <w:sz w:val="24"/>
-                <w:szCs w:val="24"/>
-              </w:rPr>
-              <w:t>bool</w:t>
-            </w:r>
-            <w:proofErr w:type="spellEnd"/>
-          </w:p>
-          <w:p>
-            <w:pPr>
-              <w:spacing w:line="360" w:lineRule="auto"/>
-              <w:rPr>
-                <w:rFonts w:ascii="Times New Roman" w:hAnsi="Times New Roman" w:cs="Times New Roman"/>
-                <w:b w:val="0"/>
-                <w:bCs w:val="0"/>
-                <w:sz w:val="24"/>
-                <w:szCs w:val="24"/>
-              </w:rPr>
-            </w:pPr>
-            <w:r>
-              <w:rPr>
-                <w:rFonts w:ascii="Times New Roman" w:hAnsi="Times New Roman" w:cs="Times New Roman"/>
-                <w:sz w:val="24"/>
-                <w:szCs w:val="24"/>
-              </w:rPr>
-              <w:t xml:space="preserve">-  </w:t>
-            </w:r>
-            <w:proofErr w:type="gramStart"/>
-            <w:r>
-              <w:rPr>
-                <w:rFonts w:ascii="Times New Roman" w:hAnsi="Times New Roman" w:cs="Times New Roman"/>
-                <w:sz w:val="24"/>
-                <w:szCs w:val="24"/>
-              </w:rPr>
-              <w:t>abajo :</w:t>
-            </w:r>
-            <w:proofErr w:type="gramEnd"/>
-            <w:r>
-              <w:rPr>
-                <w:rFonts w:ascii="Times New Roman" w:hAnsi="Times New Roman" w:cs="Times New Roman"/>
-                <w:sz w:val="24"/>
-                <w:szCs w:val="24"/>
-              </w:rPr>
-              <w:t xml:space="preserve"> </w:t>
-            </w:r>
-            <w:proofErr w:type="spellStart"/>
-            <w:r>
-              <w:rPr>
-                <w:rFonts w:ascii="Times New Roman" w:hAnsi="Times New Roman" w:cs="Times New Roman"/>
-                <w:sz w:val="24"/>
-                <w:szCs w:val="24"/>
-              </w:rPr>
-              <w:t>bool</w:t>
-            </w:r>
-            <w:proofErr w:type="spellEnd"/>
-          </w:p>
-          <w:p>
-            <w:pPr>
-              <w:spacing w:line="360" w:lineRule="auto"/>
-              <w:rPr>
-                <w:rFonts w:ascii="Times New Roman" w:hAnsi="Times New Roman" w:cs="Times New Roman"/>
-                <w:b w:val="0"/>
-                <w:bCs w:val="0"/>
-                <w:sz w:val="24"/>
-                <w:szCs w:val="24"/>
-              </w:rPr>
-            </w:pPr>
-            <w:r>
-              <w:rPr>
-                <w:rFonts w:ascii="Times New Roman" w:hAnsi="Times New Roman" w:cs="Times New Roman"/>
-                <w:sz w:val="24"/>
-                <w:szCs w:val="24"/>
-              </w:rPr>
-              <w:lastRenderedPageBreak/>
+            <w:proofErr w:type="gramStart"/>
+            <w:r>
+              <w:rPr>
+                <w:rFonts w:ascii="Times New Roman" w:hAnsi="Times New Roman" w:cs="Times New Roman"/>
+                <w:sz w:val="24"/>
+                <w:szCs w:val="24"/>
+              </w:rPr>
+              <w:t>moviendo</w:t>
+            </w:r>
+            <w:r>
+              <w:rPr>
+                <w:rFonts w:ascii="Times New Roman" w:hAnsi="Times New Roman" w:cs="Times New Roman"/>
+                <w:sz w:val="24"/>
+                <w:szCs w:val="24"/>
+              </w:rPr>
+              <w:t>Down</w:t>
+            </w:r>
+            <w:r>
+              <w:rPr>
+                <w:rFonts w:ascii="Times New Roman" w:hAnsi="Times New Roman" w:cs="Times New Roman"/>
+                <w:sz w:val="24"/>
+                <w:szCs w:val="24"/>
+              </w:rPr>
+              <w:t xml:space="preserve"> :</w:t>
+            </w:r>
+            <w:proofErr w:type="gramEnd"/>
+            <w:r>
+              <w:rPr>
+                <w:rFonts w:ascii="Times New Roman" w:hAnsi="Times New Roman" w:cs="Times New Roman"/>
+                <w:sz w:val="24"/>
+                <w:szCs w:val="24"/>
+              </w:rPr>
+              <w:t xml:space="preserve"> bool</w:t>
+            </w:r>
+          </w:p>
+          <w:p>
+            <w:pPr>
+              <w:spacing w:line="360" w:lineRule="auto"/>
+              <w:rPr>
+                <w:rFonts w:ascii="Times New Roman" w:hAnsi="Times New Roman" w:cs="Times New Roman"/>
+                <w:b w:val="0"/>
+                <w:bCs w:val="0"/>
+                <w:sz w:val="24"/>
+                <w:szCs w:val="24"/>
+              </w:rPr>
+            </w:pPr>
+            <w:r>
+              <w:rPr>
+                <w:rFonts w:ascii="Times New Roman" w:hAnsi="Times New Roman" w:cs="Times New Roman"/>
+                <w:sz w:val="24"/>
+                <w:szCs w:val="24"/>
+              </w:rPr>
               <w:t xml:space="preserve">- </w:t>
             </w:r>
-            <w:proofErr w:type="spellStart"/>
-            <w:proofErr w:type="gramStart"/>
-            <w:r>
-              <w:rPr>
-                <w:rFonts w:ascii="Times New Roman" w:hAnsi="Times New Roman" w:cs="Times New Roman"/>
-                <w:sz w:val="24"/>
-                <w:szCs w:val="24"/>
-              </w:rPr>
-              <w:t>posiciónX</w:t>
-            </w:r>
-            <w:proofErr w:type="spellEnd"/>
-            <w:r>
-              <w:rPr>
-                <w:rFonts w:ascii="Times New Roman" w:hAnsi="Times New Roman" w:cs="Times New Roman"/>
-                <w:sz w:val="24"/>
-                <w:szCs w:val="24"/>
-              </w:rPr>
-              <w:t xml:space="preserve"> :</w:t>
-            </w:r>
-            <w:proofErr w:type="gramEnd"/>
-          </w:p>
-          <w:p>
-            <w:pPr>
-              <w:spacing w:line="360" w:lineRule="auto"/>
-              <w:rPr>
-                <w:rFonts w:ascii="Times New Roman" w:hAnsi="Times New Roman" w:cs="Times New Roman"/>
-                <w:sz w:val="24"/>
-                <w:szCs w:val="24"/>
-              </w:rPr>
-            </w:pPr>
-            <w:r>
-              <w:rPr>
-                <w:rFonts w:ascii="Times New Roman" w:hAnsi="Times New Roman" w:cs="Times New Roman"/>
-                <w:sz w:val="24"/>
-                <w:szCs w:val="24"/>
-              </w:rPr>
-              <w:t>-</w:t>
-            </w:r>
-            <w:proofErr w:type="spellStart"/>
-            <w:r>
-              <w:rPr>
-                <w:rFonts w:ascii="Times New Roman" w:hAnsi="Times New Roman" w:cs="Times New Roman"/>
-                <w:sz w:val="24"/>
-                <w:szCs w:val="24"/>
-              </w:rPr>
-              <w:t>posicionY</w:t>
-            </w:r>
-            <w:proofErr w:type="spellEnd"/>
-            <w:r>
-              <w:rPr>
-                <w:rFonts w:ascii="Times New Roman" w:hAnsi="Times New Roman" w:cs="Times New Roman"/>
-                <w:sz w:val="24"/>
-                <w:szCs w:val="24"/>
-              </w:rPr>
-              <w:t>:</w:t>
+            <w:proofErr w:type="gramStart"/>
+            <w:r>
+              <w:rPr>
+                <w:rFonts w:ascii="Times New Roman" w:hAnsi="Times New Roman" w:cs="Times New Roman"/>
+                <w:sz w:val="24"/>
+                <w:szCs w:val="24"/>
+              </w:rPr>
+              <w:t>posiciónX :</w:t>
+            </w:r>
+            <w:proofErr w:type="gramEnd"/>
+          </w:p>
+          <w:p>
+            <w:pPr>
+              <w:spacing w:line="360" w:lineRule="auto"/>
+              <w:rPr>
+                <w:rFonts w:ascii="Times New Roman" w:hAnsi="Times New Roman" w:cs="Times New Roman"/>
+                <w:sz w:val="24"/>
+                <w:szCs w:val="24"/>
+              </w:rPr>
+            </w:pPr>
+            <w:r>
+              <w:rPr>
+                <w:rFonts w:ascii="Times New Roman" w:hAnsi="Times New Roman" w:cs="Times New Roman"/>
+                <w:sz w:val="24"/>
+                <w:szCs w:val="24"/>
+              </w:rPr>
+              <w:t>-posicionY:</w:t>
             </w:r>
           </w:p>
           <w:p>
@@ -2834,16 +2208,7 @@
                 <w:sz w:val="24"/>
                 <w:szCs w:val="24"/>
               </w:rPr>
-              <w:t xml:space="preserve">+ </w:t>
-            </w:r>
-            <w:proofErr w:type="spellStart"/>
-            <w:r>
-              <w:rPr>
-                <w:rFonts w:ascii="Times New Roman" w:hAnsi="Times New Roman" w:cs="Times New Roman"/>
-                <w:sz w:val="24"/>
-                <w:szCs w:val="24"/>
-              </w:rPr>
-              <w:t>ge</w:t>
+              <w:t>+ ge</w:t>
             </w:r>
             <w:r>
               <w:rPr>
@@ -2853,7 +2218,6 @@
               </w:rPr>
               <w:t>tSprite</w:t>
             </w:r>
-            <w:proofErr w:type="spellEnd"/>
             <w:r>
               <w:rPr>
                 <w:rFonts w:ascii="Times New Roman" w:hAnsi="Times New Roman" w:cs="Times New Roman"/>
@@ -2894,6 +2258,44 @@
         </w:tc>
       </w:tr>
     </w:tbl>
+    <w:p>
+      <w:pPr>
+        <w:tabs>
+          <w:tab w:val="left" w:pos="1755"/>
+        </w:tabs>
+      </w:pPr>
+    </w:p>
+    <w:p>
+      <w:pPr>
+        <w:tabs>
+          <w:tab w:val="left" w:pos="1755"/>
+        </w:tabs>
+      </w:pPr>
+      <w:r>
+        <w:t>Esta clase es la encargada de generar un enemigo que el personaje del juego, y administrar sus movimientos.</w:t>
+      </w:r>
+    </w:p>
+    <w:p>
+      <w:pPr>
+        <w:tabs>
+          <w:tab w:val="left" w:pos="1755"/>
+        </w:tabs>
+      </w:pPr>
+    </w:p>
+    <w:p>
+      <w:pPr>
+        <w:tabs>
+          <w:tab w:val="left" w:pos="1755"/>
+        </w:tabs>
+      </w:pPr>
+    </w:p>
+    <w:p>
+      <w:pPr>
+        <w:tabs>
+          <w:tab w:val="left" w:pos="1755"/>
+        </w:tabs>
+      </w:pPr>
+    </w:p>
     <w:p>
       <w:pPr>
         <w:tabs>
@@ -2976,7 +2378,6 @@
                 <w:szCs w:val="24"/>
               </w:rPr>
             </w:pPr>
-            <w:proofErr w:type="spellStart"/>
             <w:r>
               <w:rPr>
                 <w:rFonts w:ascii="Times New Roman" w:hAnsi="Times New Roman" w:cs="Times New Roman"/>
@@ -2985,7 +2386,6 @@
               </w:rPr>
               <w:t>Gomba</w:t>
             </w:r>
-            <w:proofErr w:type="spellEnd"/>
           </w:p>
         </w:tc>
       </w:tr>
@@ -3032,17 +2432,45 @@
               </w:rPr>
               <w:t xml:space="preserve">- </w:t>
             </w:r>
-            <w:proofErr w:type="spellStart"/>
-            <w:proofErr w:type="gramStart"/>
-            <w:r>
-              <w:rPr>
-                <w:rFonts w:ascii="Times New Roman" w:hAnsi="Times New Roman" w:cs="Times New Roman"/>
-                <w:sz w:val="24"/>
-                <w:szCs w:val="24"/>
-              </w:rPr>
-              <w:t>sprite</w:t>
-            </w:r>
-            <w:proofErr w:type="spellEnd"/>
+            <w:proofErr w:type="gramStart"/>
+            <w:r>
+              <w:rPr>
+                <w:rFonts w:ascii="Times New Roman" w:hAnsi="Times New Roman" w:cs="Times New Roman"/>
+                <w:sz w:val="24"/>
+                <w:szCs w:val="24"/>
+              </w:rPr>
+              <w:t>sprite :</w:t>
+            </w:r>
+            <w:proofErr w:type="gramEnd"/>
+          </w:p>
+          <w:p>
+            <w:pPr>
+              <w:spacing w:line="360" w:lineRule="auto"/>
+              <w:rPr>
+                <w:rFonts w:ascii="Times New Roman" w:hAnsi="Times New Roman" w:cs="Times New Roman"/>
+                <w:b w:val="0"/>
+                <w:bCs w:val="0"/>
+                <w:sz w:val="24"/>
+                <w:szCs w:val="24"/>
+              </w:rPr>
+            </w:pPr>
+            <w:r>
+              <w:rPr>
+                <w:rFonts w:ascii="Times New Roman" w:hAnsi="Times New Roman" w:cs="Times New Roman"/>
+                <w:sz w:val="24"/>
+                <w:szCs w:val="24"/>
+              </w:rPr>
+              <w:t xml:space="preserve">-  </w:t>
+            </w:r>
+            <w:proofErr w:type="gramStart"/>
+            <w:r>
+              <w:rPr>
+                <w:rFonts w:ascii="Times New Roman" w:hAnsi="Times New Roman" w:cs="Times New Roman"/>
+                <w:sz w:val="24"/>
+                <w:szCs w:val="24"/>
+              </w:rPr>
+              <w:t>moviendoR</w:t>
+            </w:r>
             <w:r>
               <w:rPr>
                 <w:rFonts w:ascii="Times New Roman" w:hAnsi="Times New Roman" w:cs="Times New Roman"/>
@@ -3052,6 +2480,14 @@
               <w:t xml:space="preserve"> :</w:t>
             </w:r>
             <w:proofErr w:type="gramEnd"/>
+            <w:r>
+              <w:rPr>
+                <w:rFonts w:ascii="Times New Roman" w:hAnsi="Times New Roman" w:cs="Times New Roman"/>
+                <w:sz w:val="24"/>
+                <w:szCs w:val="24"/>
+              </w:rPr>
+              <w:t xml:space="preserve"> bool</w:t>
+            </w:r>
           </w:p>
           <w:p>
             <w:pPr>
@@ -3079,7 +2515,7 @@
                 <w:sz w:val="24"/>
                 <w:szCs w:val="24"/>
               </w:rPr>
-              <w:t>derecha</w:t>
+              <w:t>moviendoL</w:t>
             </w:r>
             <w:r>
               <w:rPr>
@@ -3096,66 +2532,8 @@
                 <w:sz w:val="24"/>
                 <w:szCs w:val="24"/>
               </w:rPr>
-              <w:t xml:space="preserve"> </w:t>
-            </w:r>
-            <w:proofErr w:type="spellStart"/>
-            <w:r>
-              <w:rPr>
-                <w:rFonts w:ascii="Times New Roman" w:hAnsi="Times New Roman" w:cs="Times New Roman"/>
-                <w:sz w:val="24"/>
-                <w:szCs w:val="24"/>
-              </w:rPr>
-              <w:t>bool</w:t>
-            </w:r>
-            <w:proofErr w:type="spellEnd"/>
-          </w:p>
-          <w:p>
-            <w:pPr>
-              <w:spacing w:line="360" w:lineRule="auto"/>
-              <w:rPr>
-                <w:rFonts w:ascii="Times New Roman" w:hAnsi="Times New Roman" w:cs="Times New Roman"/>
-                <w:b w:val="0"/>
-                <w:bCs w:val="0"/>
-                <w:sz w:val="24"/>
-                <w:szCs w:val="24"/>
-              </w:rPr>
-            </w:pPr>
-            <w:r>
-              <w:rPr>
-                <w:rFonts w:ascii="Times New Roman" w:hAnsi="Times New Roman" w:cs="Times New Roman"/>
-                <w:sz w:val="24"/>
-                <w:szCs w:val="24"/>
-              </w:rPr>
-              <w:t xml:space="preserve">-  </w:t>
-            </w:r>
-            <w:r>
-              <w:rPr>
-                <w:rFonts w:ascii="Times New Roman" w:hAnsi="Times New Roman" w:cs="Times New Roman"/>
-                <w:sz w:val="24"/>
-                <w:szCs w:val="24"/>
-              </w:rPr>
-              <w:t>izquierda</w:t>
-            </w:r>
-            <w:bookmarkStart w:id="0" w:name="_GoBack"/>
-            <w:bookmarkEnd w:id="0"/>
-            <w:r>
-              <w:rPr>
-                <w:rFonts w:ascii="Times New Roman" w:hAnsi="Times New Roman" w:cs="Times New Roman"/>
-                <w:sz w:val="24"/>
-                <w:szCs w:val="24"/>
-              </w:rPr>
-              <w:t xml:space="preserve"> : </w:t>
-            </w:r>
-            <w:proofErr w:type="spellStart"/>
-            <w:r>
-              <w:rPr>
-                <w:rFonts w:ascii="Times New Roman" w:hAnsi="Times New Roman" w:cs="Times New Roman"/>
-                <w:sz w:val="24"/>
-                <w:szCs w:val="24"/>
-              </w:rPr>
-              <w:t>bool</w:t>
-            </w:r>
-            <w:proofErr w:type="spellEnd"/>
+              <w:t xml:space="preserve"> bool</w:t>
+            </w:r>
           </w:p>
           <w:p>
             <w:pPr>
@@ -3176,61 +2554,33 @@
               </w:rPr>
               <w:t xml:space="preserve">- </w:t>
             </w:r>
-            <w:proofErr w:type="spellStart"/>
-            <w:proofErr w:type="gramStart"/>
-            <w:r>
-              <w:rPr>
-                <w:rFonts w:ascii="Times New Roman" w:hAnsi="Times New Roman" w:cs="Times New Roman"/>
-                <w:sz w:val="24"/>
-                <w:szCs w:val="24"/>
-              </w:rPr>
-              <w:t>posiciónX</w:t>
-            </w:r>
-            <w:proofErr w:type="spellEnd"/>
-            <w:r>
-              <w:rPr>
-                <w:rFonts w:ascii="Times New Roman" w:hAnsi="Times New Roman" w:cs="Times New Roman"/>
-                <w:sz w:val="24"/>
-                <w:szCs w:val="24"/>
-              </w:rPr>
-              <w:t xml:space="preserve"> :</w:t>
-            </w:r>
-            <w:proofErr w:type="gramEnd"/>
-          </w:p>
-          <w:p>
-            <w:pPr>
-              <w:spacing w:line="360" w:lineRule="auto"/>
-              <w:rPr>
-                <w:rFonts w:ascii="Times New Roman" w:hAnsi="Times New Roman" w:cs="Times New Roman"/>
-                <w:sz w:val="24"/>
-                <w:szCs w:val="24"/>
-              </w:rPr>
-            </w:pPr>
-            <w:r>
-              <w:rPr>
-                <w:rFonts w:ascii="Times New Roman" w:hAnsi="Times New Roman" w:cs="Times New Roman"/>
-                <w:sz w:val="24"/>
-                <w:szCs w:val="24"/>
-              </w:rPr>
-              <w:t>-</w:t>
-            </w:r>
-            <w:proofErr w:type="spellStart"/>
-            <w:r>
-              <w:rPr>
-                <w:rFonts w:ascii="Times New Roman" w:hAnsi="Times New Roman" w:cs="Times New Roman"/>
-                <w:sz w:val="24"/>
-                <w:szCs w:val="24"/>
-              </w:rPr>
-              <w:t>posicionY</w:t>
-            </w:r>
-            <w:proofErr w:type="spellEnd"/>
-            <w:r>
-              <w:rPr>
-                <w:rFonts w:ascii="Times New Roman" w:hAnsi="Times New Roman" w:cs="Times New Roman"/>
-                <w:sz w:val="24"/>
-                <w:szCs w:val="24"/>
-              </w:rPr>
-              <w:t>:</w:t>
+            <w:proofErr w:type="gramStart"/>
+            <w:r>
+              <w:rPr>
+                <w:rFonts w:ascii="Times New Roman" w:hAnsi="Times New Roman" w:cs="Times New Roman"/>
+                <w:sz w:val="24"/>
+                <w:szCs w:val="24"/>
+              </w:rPr>
+              <w:t>posiciónX :</w:t>
+            </w:r>
+            <w:proofErr w:type="gramEnd"/>
+          </w:p>
+          <w:p>
+            <w:pPr>
+              <w:spacing w:line="360" w:lineRule="auto"/>
+              <w:rPr>
+                <w:rFonts w:ascii="Times New Roman" w:hAnsi="Times New Roman" w:cs="Times New Roman"/>
+                <w:sz w:val="24"/>
+                <w:szCs w:val="24"/>
+              </w:rPr>
+            </w:pPr>
+            <w:r>
+              <w:rPr>
+                <w:rFonts w:ascii="Times New Roman" w:hAnsi="Times New Roman" w:cs="Times New Roman"/>
+                <w:sz w:val="24"/>
+                <w:szCs w:val="24"/>
+              </w:rPr>
+              <w:t>-posicionY:</w:t>
             </w:r>
           </w:p>
           <w:p>
@@ -3287,50 +2637,186 @@
                 <w:sz w:val="24"/>
                 <w:szCs w:val="24"/>
               </w:rPr>
+              <w:t>+ ge</w:t>
+            </w:r>
+            <w:r>
+              <w:rPr>
+                <w:rFonts w:ascii="Times New Roman" w:hAnsi="Times New Roman" w:cs="Times New Roman"/>
+                <w:sz w:val="24"/>
+                <w:szCs w:val="24"/>
+              </w:rPr>
+              <w:t>tSprite</w:t>
+            </w:r>
+            <w:r>
+              <w:rPr>
+                <w:rFonts w:ascii="Times New Roman" w:hAnsi="Times New Roman" w:cs="Times New Roman"/>
+                <w:sz w:val="24"/>
+                <w:szCs w:val="24"/>
+              </w:rPr>
+              <w:t xml:space="preserve"> (</w:t>
+            </w:r>
+            <w:proofErr w:type="gramStart"/>
+            <w:r>
+              <w:rPr>
+                <w:rFonts w:ascii="Times New Roman" w:hAnsi="Times New Roman" w:cs="Times New Roman"/>
+                <w:sz w:val="24"/>
+                <w:szCs w:val="24"/>
+              </w:rPr>
+              <w:t>) :</w:t>
+            </w:r>
+            <w:proofErr w:type="gramEnd"/>
+          </w:p>
+          <w:p>
+            <w:pPr>
+              <w:spacing w:line="360" w:lineRule="auto"/>
+              <w:rPr>
+                <w:rFonts w:ascii="Times New Roman" w:hAnsi="Times New Roman" w:cs="Times New Roman"/>
+                <w:b w:val="0"/>
+                <w:bCs w:val="0"/>
+                <w:sz w:val="24"/>
+                <w:szCs w:val="24"/>
+              </w:rPr>
+            </w:pPr>
+            <w:r>
+              <w:rPr>
+                <w:rFonts w:ascii="Times New Roman" w:hAnsi="Times New Roman" w:cs="Times New Roman"/>
+                <w:sz w:val="24"/>
+                <w:szCs w:val="24"/>
+              </w:rPr>
               <w:t xml:space="preserve">+ </w:t>
             </w:r>
-            <w:proofErr w:type="spellStart"/>
-            <w:r>
-              <w:rPr>
-                <w:rFonts w:ascii="Times New Roman" w:hAnsi="Times New Roman" w:cs="Times New Roman"/>
-                <w:sz w:val="24"/>
-                <w:szCs w:val="24"/>
-              </w:rPr>
-              <w:t>ge</w:t>
-            </w:r>
-            <w:r>
-              <w:rPr>
-                <w:rFonts w:ascii="Times New Roman" w:hAnsi="Times New Roman" w:cs="Times New Roman"/>
-                <w:sz w:val="24"/>
-                <w:szCs w:val="24"/>
-              </w:rPr>
-              <w:t>tSprite</w:t>
-            </w:r>
-            <w:proofErr w:type="spellEnd"/>
-            <w:r>
-              <w:rPr>
-                <w:rFonts w:ascii="Times New Roman" w:hAnsi="Times New Roman" w:cs="Times New Roman"/>
-                <w:sz w:val="24"/>
-                <w:szCs w:val="24"/>
-              </w:rPr>
-              <w:t xml:space="preserve"> (</w:t>
-            </w:r>
-            <w:proofErr w:type="gramStart"/>
-            <w:r>
-              <w:rPr>
-                <w:rFonts w:ascii="Times New Roman" w:hAnsi="Times New Roman" w:cs="Times New Roman"/>
-                <w:sz w:val="24"/>
-                <w:szCs w:val="24"/>
-              </w:rPr>
-              <w:t>) :</w:t>
-            </w:r>
-            <w:proofErr w:type="gramEnd"/>
-          </w:p>
-          <w:p>
-            <w:pPr>
-              <w:spacing w:line="360" w:lineRule="auto"/>
-              <w:rPr>
-                <w:rFonts w:ascii="Times New Roman" w:hAnsi="Times New Roman" w:cs="Times New Roman"/>
+            <w:proofErr w:type="gramStart"/>
+            <w:r>
+              <w:rPr>
+                <w:rFonts w:ascii="Times New Roman" w:hAnsi="Times New Roman" w:cs="Times New Roman"/>
+                <w:sz w:val="24"/>
+                <w:szCs w:val="24"/>
+              </w:rPr>
+              <w:t>getMoverR(</w:t>
+            </w:r>
+            <w:proofErr w:type="gramEnd"/>
+            <w:r>
+              <w:rPr>
+                <w:rFonts w:ascii="Times New Roman" w:hAnsi="Times New Roman" w:cs="Times New Roman"/>
+                <w:sz w:val="24"/>
+                <w:szCs w:val="24"/>
+              </w:rPr>
+              <w:t>);</w:t>
+            </w:r>
+          </w:p>
+          <w:p>
+            <w:pPr>
+              <w:spacing w:line="360" w:lineRule="auto"/>
+              <w:rPr>
+                <w:rFonts w:ascii="Times New Roman" w:hAnsi="Times New Roman" w:cs="Times New Roman"/>
+                <w:b w:val="0"/>
+                <w:bCs w:val="0"/>
+                <w:sz w:val="24"/>
+                <w:szCs w:val="24"/>
+              </w:rPr>
+            </w:pPr>
+            <w:r>
+              <w:rPr>
+                <w:rFonts w:ascii="Times New Roman" w:hAnsi="Times New Roman" w:cs="Times New Roman"/>
+                <w:b w:val="0"/>
+                <w:bCs w:val="0"/>
+                <w:sz w:val="24"/>
+                <w:szCs w:val="24"/>
+              </w:rPr>
+              <w:t>+</w:t>
+            </w:r>
+            <w:proofErr w:type="gramStart"/>
+            <w:r>
+              <w:rPr>
+                <w:rFonts w:ascii="Times New Roman" w:hAnsi="Times New Roman" w:cs="Times New Roman"/>
+                <w:sz w:val="24"/>
+                <w:szCs w:val="24"/>
+              </w:rPr>
+              <w:t>getMover</w:t>
+            </w:r>
+            <w:r>
+              <w:rPr>
+                <w:rFonts w:ascii="Times New Roman" w:hAnsi="Times New Roman" w:cs="Times New Roman"/>
+                <w:sz w:val="24"/>
+                <w:szCs w:val="24"/>
+              </w:rPr>
+              <w:t>L</w:t>
+            </w:r>
+            <w:r>
+              <w:rPr>
+                <w:rFonts w:ascii="Times New Roman" w:hAnsi="Times New Roman" w:cs="Times New Roman"/>
+                <w:sz w:val="24"/>
+                <w:szCs w:val="24"/>
+              </w:rPr>
+              <w:t>(</w:t>
+            </w:r>
+            <w:proofErr w:type="gramEnd"/>
+            <w:r>
+              <w:rPr>
+                <w:rFonts w:ascii="Times New Roman" w:hAnsi="Times New Roman" w:cs="Times New Roman"/>
+                <w:sz w:val="24"/>
+                <w:szCs w:val="24"/>
+              </w:rPr>
+              <w:t>);</w:t>
+            </w:r>
+          </w:p>
+          <w:p>
+            <w:pPr>
+              <w:spacing w:line="360" w:lineRule="auto"/>
+              <w:rPr>
+                <w:rFonts w:ascii="Times New Roman" w:hAnsi="Times New Roman" w:cs="Times New Roman"/>
+                <w:b w:val="0"/>
+                <w:bCs w:val="0"/>
+                <w:sz w:val="24"/>
+                <w:szCs w:val="24"/>
+              </w:rPr>
+            </w:pPr>
+            <w:r>
+              <w:rPr>
+                <w:rFonts w:ascii="Times New Roman" w:hAnsi="Times New Roman" w:cs="Times New Roman"/>
+                <w:sz w:val="24"/>
+                <w:szCs w:val="24"/>
+              </w:rPr>
+              <w:t>+</w:t>
+            </w:r>
+            <w:proofErr w:type="gramStart"/>
+            <w:r>
+              <w:rPr>
+                <w:rFonts w:ascii="Times New Roman" w:hAnsi="Times New Roman" w:cs="Times New Roman"/>
+                <w:sz w:val="24"/>
+                <w:szCs w:val="24"/>
+              </w:rPr>
+              <w:t>getPosicion(</w:t>
+            </w:r>
+            <w:proofErr w:type="gramEnd"/>
+            <w:r>
+              <w:rPr>
+                <w:rFonts w:ascii="Times New Roman" w:hAnsi="Times New Roman" w:cs="Times New Roman"/>
+                <w:sz w:val="24"/>
+                <w:szCs w:val="24"/>
+              </w:rPr>
+              <w:t>);</w:t>
+            </w:r>
+          </w:p>
+          <w:p>
+            <w:pPr>
+              <w:spacing w:line="360" w:lineRule="auto"/>
+              <w:rPr>
+                <w:rFonts w:ascii="Times New Roman" w:hAnsi="Times New Roman" w:cs="Times New Roman"/>
+                <w:b w:val="0"/>
+                <w:bCs w:val="0"/>
+                <w:sz w:val="24"/>
+                <w:szCs w:val="24"/>
+              </w:rPr>
+            </w:pPr>
+          </w:p>
+          <w:p>
+            <w:pPr>
+              <w:spacing w:line="360" w:lineRule="auto"/>
+              <w:rPr>
+                <w:rFonts w:ascii="Times New Roman" w:hAnsi="Times New Roman" w:cs="Times New Roman"/>
+                <w:b w:val="0"/>
+                <w:bCs w:val="0"/>
                 <w:sz w:val="24"/>
                 <w:szCs w:val="24"/>
               </w:rPr>
@@ -3342,11 +2828,148 @@
                 <w:szCs w:val="24"/>
               </w:rPr>
               <w:t xml:space="preserve">+ </w:t>
+            </w:r>
+            <w:proofErr w:type="gramStart"/>
+            <w:r>
+              <w:rPr>
+                <w:rFonts w:ascii="Times New Roman" w:hAnsi="Times New Roman" w:cs="Times New Roman"/>
+                <w:sz w:val="24"/>
+                <w:szCs w:val="24"/>
+              </w:rPr>
+              <w:t>s</w:t>
+            </w:r>
+            <w:r>
+              <w:rPr>
+                <w:rFonts w:ascii="Times New Roman" w:hAnsi="Times New Roman" w:cs="Times New Roman"/>
+                <w:sz w:val="24"/>
+                <w:szCs w:val="24"/>
+              </w:rPr>
+              <w:t>etMoverR(</w:t>
+            </w:r>
+            <w:proofErr w:type="gramEnd"/>
+            <w:r>
+              <w:rPr>
+                <w:rFonts w:ascii="Times New Roman" w:hAnsi="Times New Roman" w:cs="Times New Roman"/>
+                <w:sz w:val="24"/>
+                <w:szCs w:val="24"/>
+              </w:rPr>
+              <w:t>);</w:t>
+            </w:r>
+          </w:p>
+          <w:p>
+            <w:pPr>
+              <w:spacing w:line="360" w:lineRule="auto"/>
+              <w:rPr>
+                <w:rFonts w:ascii="Times New Roman" w:hAnsi="Times New Roman" w:cs="Times New Roman"/>
+                <w:b w:val="0"/>
+                <w:bCs w:val="0"/>
+                <w:sz w:val="24"/>
+                <w:szCs w:val="24"/>
+              </w:rPr>
+            </w:pPr>
+            <w:r>
+              <w:rPr>
+                <w:rFonts w:ascii="Times New Roman" w:hAnsi="Times New Roman" w:cs="Times New Roman"/>
+                <w:b w:val="0"/>
+                <w:bCs w:val="0"/>
+                <w:sz w:val="24"/>
+                <w:szCs w:val="24"/>
+              </w:rPr>
+              <w:t>+</w:t>
+            </w:r>
+            <w:proofErr w:type="gramStart"/>
+            <w:r>
+              <w:rPr>
+                <w:rFonts w:ascii="Times New Roman" w:hAnsi="Times New Roman" w:cs="Times New Roman"/>
+                <w:sz w:val="24"/>
+                <w:szCs w:val="24"/>
+              </w:rPr>
+              <w:t>s</w:t>
+            </w:r>
+            <w:r>
+              <w:rPr>
+                <w:rFonts w:ascii="Times New Roman" w:hAnsi="Times New Roman" w:cs="Times New Roman"/>
+                <w:sz w:val="24"/>
+                <w:szCs w:val="24"/>
+              </w:rPr>
+              <w:t>etMoverL(</w:t>
+            </w:r>
+            <w:proofErr w:type="gramEnd"/>
+            <w:r>
+              <w:rPr>
+                <w:rFonts w:ascii="Times New Roman" w:hAnsi="Times New Roman" w:cs="Times New Roman"/>
+                <w:sz w:val="24"/>
+                <w:szCs w:val="24"/>
+              </w:rPr>
+              <w:t>);</w:t>
+            </w:r>
+          </w:p>
+          <w:p>
+            <w:pPr>
+              <w:spacing w:line="360" w:lineRule="auto"/>
+              <w:rPr>
+                <w:rFonts w:ascii="Times New Roman" w:hAnsi="Times New Roman" w:cs="Times New Roman"/>
+                <w:b w:val="0"/>
+                <w:bCs w:val="0"/>
+                <w:sz w:val="24"/>
+                <w:szCs w:val="24"/>
+              </w:rPr>
+            </w:pPr>
+            <w:r>
+              <w:rPr>
+                <w:rFonts w:ascii="Times New Roman" w:hAnsi="Times New Roman" w:cs="Times New Roman"/>
+                <w:sz w:val="24"/>
+                <w:szCs w:val="24"/>
+              </w:rPr>
+              <w:t>+</w:t>
+            </w:r>
+            <w:proofErr w:type="gramStart"/>
+            <w:r>
+              <w:rPr>
+                <w:rFonts w:ascii="Times New Roman" w:hAnsi="Times New Roman" w:cs="Times New Roman"/>
+                <w:sz w:val="24"/>
+                <w:szCs w:val="24"/>
+              </w:rPr>
+              <w:t>s</w:t>
+            </w:r>
+            <w:r>
+              <w:rPr>
+                <w:rFonts w:ascii="Times New Roman" w:hAnsi="Times New Roman" w:cs="Times New Roman"/>
+                <w:sz w:val="24"/>
+                <w:szCs w:val="24"/>
+              </w:rPr>
+              <w:t>etPosicion(</w:t>
+            </w:r>
+            <w:proofErr w:type="gramEnd"/>
+            <w:r>
+              <w:rPr>
+                <w:rFonts w:ascii="Times New Roman" w:hAnsi="Times New Roman" w:cs="Times New Roman"/>
+                <w:sz w:val="24"/>
+                <w:szCs w:val="24"/>
+              </w:rPr>
+              <w:t>);</w:t>
             </w:r>
           </w:p>
         </w:tc>
       </w:tr>
     </w:tbl>
+    <w:p>
+      <w:pPr>
+        <w:tabs>
+          <w:tab w:val="left" w:pos="1755"/>
+        </w:tabs>
+      </w:pPr>
+    </w:p>
+    <w:p>
+      <w:pPr>
+        <w:tabs>
+          <w:tab w:val="left" w:pos="1755"/>
+        </w:tabs>
+      </w:pPr>
+      <w:r>
+        <w:t>Esta clase es la encargada de generar un enemigo que el personaje del juego, y administrar sus movimientos.</w:t>
+      </w:r>
+    </w:p>
     <w:p>
       <w:pPr>
         <w:tabs>
@@ -3431,7 +3054,7 @@
       </w:pPr>
     </w:pPrDefault>
   </w:docDefaults>
-  <w:latentStyles w:defLockedState="0" w:defUIPriority="99" w:defSemiHidden="0" w:defUnhideWhenUsed="0" w:defQFormat="0" w:count="376">
+  <w:latentStyles w:defLockedState="0" w:defUIPriority="99" w:defSemiHidden="0" w:defUnhideWhenUsed="0" w:defQFormat="0" w:count="377">
     <w:lsdException w:name="Normal" w:uiPriority="0" w:qFormat="1"/>
     <w:lsdException w:name="heading 1" w:uiPriority="9" w:qFormat="1"/>
     <w:lsdException w:name="heading 2" w:semiHidden="1" w:uiPriority="9" w:unhideWhenUsed="1" w:qFormat="1"/>
@@ -3805,6 +3428,7 @@
     <w:lsdException w:name="Hashtag" w:semiHidden="1" w:unhideWhenUsed="1"/>
     <w:lsdException w:name="Unresolved Mention" w:semiHidden="1" w:unhideWhenUsed="1"/>
     <w:lsdException w:name="Smart Link" w:semiHidden="1" w:unhideWhenUsed="1"/>
+    <w:lsdException w:name="Smart Link Error" w:semiHidden="1" w:unhideWhenUsed="1"/>
   </w:latentStyles>
   <w:style w:type="paragraph" w:default="1" w:styleId="Normal">
     <w:name w:val="Normal"/>
@@ -3813,6 +3437,7 @@
   <w:style w:type="character" w:default="1" w:styleId="Fuentedeprrafopredeter">
     <w:name w:val="Default Paragraph Font"/>
     <w:uiPriority w:val="1"/>
+    <w:semiHidden/>
     <w:unhideWhenUsed/>
   </w:style>
   <w:style w:type="table" w:default="1" w:styleId="Tablanormal">

</xml_diff>